<commit_message>
Added info on Monobrick Testapplication connection error and VM machine connection error
</commit_message>
<xml_diff>
--- a/UnityRobot - Working document.docx
+++ b/UnityRobot - Working document.docx
@@ -1,21 +1,18 @@
 
 <file path=word/document.xml><?xml version="1.0" encoding="utf-8"?>
-<w:document xmlns:wpc="http://schemas.microsoft.com/office/word/2010/wordprocessingCanvas" xmlns:mo="http://schemas.microsoft.com/office/mac/office/2008/main" xmlns:mc="http://schemas.openxmlformats.org/markup-compatibility/2006" xmlns:mv="urn:schemas-microsoft-com:mac:vml" xmlns:o="urn:schemas-microsoft-com:office:office" xmlns:r="http://schemas.openxmlformats.org/officeDocument/2006/relationships" xmlns:m="http://schemas.openxmlformats.org/officeDocument/2006/math" xmlns:v="urn:schemas-microsoft-com:vml" xmlns:wp14="http://schemas.microsoft.com/office/word/2010/wordprocessingDrawing" xmlns:wp="http://schemas.openxmlformats.org/drawingml/2006/wordprocessingDrawing" xmlns:w10="urn:schemas-microsoft-com:office:word" xmlns:w="http://schemas.openxmlformats.org/wordprocessingml/2006/main" xmlns:w14="http://schemas.microsoft.com/office/word/2010/wordml" xmlns:wpg="http://schemas.microsoft.com/office/word/2010/wordprocessingGroup" xmlns:wpi="http://schemas.microsoft.com/office/word/2010/wordprocessingInk" xmlns:wne="http://schemas.microsoft.com/office/word/2006/wordml" xmlns:wps="http://schemas.microsoft.com/office/word/2010/wordprocessingShape" mc:Ignorable="w14 wp14">
+<w:document xmlns:wpc="http://schemas.microsoft.com/office/word/2010/wordprocessingCanvas" xmlns:mo="http://schemas.microsoft.com/office/mac/office/2008/main" xmlns:mc="http://schemas.openxmlformats.org/markup-compatibility/2006" xmlns:mv="urn:schemas-microsoft-com:mac:vml" xmlns:o="urn:schemas-microsoft-com:office:office" xmlns:r="http://schemas.openxmlformats.org/officeDocument/2006/relationships" xmlns:m="http://schemas.openxmlformats.org/officeDocument/2006/math" xmlns:v="urn:schemas-microsoft-com:vml" xmlns:wp14="http://schemas.microsoft.com/office/word/2010/wordprocessingDrawing" xmlns:wp="http://schemas.openxmlformats.org/drawingml/2006/wordprocessingDrawing" xmlns:w10="urn:schemas-microsoft-com:office:word" xmlns:w="http://schemas.openxmlformats.org/wordprocessingml/2006/main" xmlns:w14="http://schemas.microsoft.com/office/word/2010/wordml" xmlns:w15="http://schemas.microsoft.com/office/word/2012/wordml" xmlns:wpg="http://schemas.microsoft.com/office/word/2010/wordprocessingGroup" xmlns:wpi="http://schemas.microsoft.com/office/word/2010/wordprocessingInk" xmlns:wne="http://schemas.microsoft.com/office/word/2006/wordml" xmlns:wps="http://schemas.microsoft.com/office/word/2010/wordprocessingShape" mc:Ignorable="w14 w15 wp14">
   <w:body>
     <w:p>
       <w:pPr>
         <w:pStyle w:val="Title"/>
       </w:pPr>
+      <w:proofErr w:type="spellStart"/>
       <w:r>
         <w:t>UnityRobot</w:t>
       </w:r>
-      <w:r>
-        <w:t xml:space="preserve"> - W</w:t>
-      </w:r>
-      <w:bookmarkStart w:id="0" w:name="_GoBack"/>
-      <w:bookmarkEnd w:id="0"/>
-      <w:r>
-        <w:t>orking document</w:t>
+      <w:proofErr w:type="spellEnd"/>
+      <w:r>
+        <w:t xml:space="preserve"> - Working document</w:t>
       </w:r>
     </w:p>
     <w:p>
@@ -28,7 +25,21 @@
         <w:rPr>
           <w:i/>
         </w:rPr>
-        <w:t>Rene Bakx, J</w:t>
+        <w:t xml:space="preserve">Rene </w:t>
+      </w:r>
+      <w:proofErr w:type="spellStart"/>
+      <w:r>
+        <w:rPr>
+          <w:i/>
+        </w:rPr>
+        <w:t>Bakx</w:t>
+      </w:r>
+      <w:proofErr w:type="spellEnd"/>
+      <w:r>
+        <w:rPr>
+          <w:i/>
+        </w:rPr>
+        <w:t>, J</w:t>
       </w:r>
       <w:r>
         <w:rPr>
@@ -48,6 +59,7 @@
       <w:r>
         <w:rPr>
           <w:noProof/>
+          <w:lang w:val="en-GB" w:eastAsia="en-GB"/>
         </w:rPr>
         <w:drawing>
           <wp:anchor distT="0" distB="0" distL="114300" distR="114300" simplePos="0" relativeHeight="251660288" behindDoc="0" locked="0" layoutInCell="1" allowOverlap="1" wp14:anchorId="04120B8E" wp14:editId="6AC4F210">
@@ -75,7 +87,7 @@
                     </pic:cNvPicPr>
                   </pic:nvPicPr>
                   <pic:blipFill>
-                    <a:blip r:embed="rId9">
+                    <a:blip r:embed="rId8">
                       <a:extLst>
                         <a:ext uri="{28A0092B-C50C-407E-A947-70E740481C1C}">
                           <a14:useLocalDpi xmlns:a14="http://schemas.microsoft.com/office/drawing/2010/main" val="0"/>
@@ -120,6 +132,7 @@
       <w:r>
         <w:rPr>
           <w:noProof/>
+          <w:lang w:val="en-GB" w:eastAsia="en-GB"/>
         </w:rPr>
         <w:drawing>
           <wp:anchor distT="0" distB="0" distL="114300" distR="114300" simplePos="0" relativeHeight="251672576" behindDoc="0" locked="0" layoutInCell="1" allowOverlap="1" wp14:anchorId="314D2A10" wp14:editId="1DB32018">
@@ -147,7 +160,7 @@
                     </pic:cNvPicPr>
                   </pic:nvPicPr>
                   <pic:blipFill>
-                    <a:blip r:embed="rId10">
+                    <a:blip r:embed="rId9">
                       <a:extLst>
                         <a:ext uri="{28A0092B-C50C-407E-A947-70E740481C1C}">
                           <a14:useLocalDpi xmlns:a14="http://schemas.microsoft.com/office/drawing/2010/main" val="0"/>
@@ -192,6 +205,7 @@
       <w:r>
         <w:rPr>
           <w:noProof/>
+          <w:lang w:val="en-GB" w:eastAsia="en-GB"/>
         </w:rPr>
         <w:drawing>
           <wp:anchor distT="0" distB="0" distL="114300" distR="114300" simplePos="0" relativeHeight="251680768" behindDoc="0" locked="0" layoutInCell="1" allowOverlap="1" wp14:anchorId="0981146F" wp14:editId="7BE2FF73">
@@ -219,7 +233,7 @@
                     </pic:cNvPicPr>
                   </pic:nvPicPr>
                   <pic:blipFill>
-                    <a:blip r:embed="rId11">
+                    <a:blip r:embed="rId10">
                       <a:extLst>
                         <a:ext uri="{28A0092B-C50C-407E-A947-70E740481C1C}">
                           <a14:useLocalDpi xmlns:a14="http://schemas.microsoft.com/office/drawing/2010/main" val="0"/>
@@ -264,6 +278,7 @@
       <w:r>
         <w:rPr>
           <w:noProof/>
+          <w:lang w:val="en-GB" w:eastAsia="en-GB"/>
         </w:rPr>
         <mc:AlternateContent>
           <mc:Choice Requires="wps">
@@ -365,6 +380,7 @@
       <w:r>
         <w:rPr>
           <w:noProof/>
+          <w:lang w:val="en-GB" w:eastAsia="en-GB"/>
         </w:rPr>
         <mc:AlternateContent>
           <mc:Choice Requires="wps">
@@ -450,6 +466,7 @@
       <w:r>
         <w:rPr>
           <w:noProof/>
+          <w:lang w:val="en-GB" w:eastAsia="en-GB"/>
         </w:rPr>
         <mc:AlternateContent>
           <mc:Choice Requires="wps">
@@ -535,6 +552,7 @@
       <w:r>
         <w:rPr>
           <w:noProof/>
+          <w:lang w:val="en-GB" w:eastAsia="en-GB"/>
         </w:rPr>
         <mc:AlternateContent>
           <mc:Choice Requires="wps">
@@ -622,6 +640,7 @@
           <w:noProof/>
           <w:sz w:val="22"/>
           <w:szCs w:val="22"/>
+          <w:lang w:val="en-GB" w:eastAsia="en-GB"/>
         </w:rPr>
         <w:drawing>
           <wp:anchor distT="0" distB="0" distL="114300" distR="114300" simplePos="0" relativeHeight="251670528" behindDoc="0" locked="0" layoutInCell="1" allowOverlap="1" wp14:anchorId="3C9701A3" wp14:editId="20874C32">
@@ -649,7 +668,7 @@
                     </pic:cNvPicPr>
                   </pic:nvPicPr>
                   <pic:blipFill>
-                    <a:blip r:embed="rId12">
+                    <a:blip r:embed="rId11">
                       <a:extLst>
                         <a:ext uri="{28A0092B-C50C-407E-A947-70E740481C1C}">
                           <a14:useLocalDpi xmlns:a14="http://schemas.microsoft.com/office/drawing/2010/main" val="0"/>
@@ -694,6 +713,7 @@
       <w:r>
         <w:rPr>
           <w:noProof/>
+          <w:lang w:val="en-GB" w:eastAsia="en-GB"/>
         </w:rPr>
         <w:drawing>
           <wp:anchor distT="0" distB="0" distL="114300" distR="114300" simplePos="0" relativeHeight="251676672" behindDoc="0" locked="0" layoutInCell="1" allowOverlap="1" wp14:anchorId="5D66220B" wp14:editId="49547831">
@@ -721,7 +741,7 @@
                     </pic:cNvPicPr>
                   </pic:nvPicPr>
                   <pic:blipFill>
-                    <a:blip r:embed="rId13">
+                    <a:blip r:embed="rId12">
                       <a:extLst>
                         <a:ext uri="{28A0092B-C50C-407E-A947-70E740481C1C}">
                           <a14:useLocalDpi xmlns:a14="http://schemas.microsoft.com/office/drawing/2010/main" val="0"/>
@@ -766,6 +786,7 @@
       <w:r>
         <w:rPr>
           <w:noProof/>
+          <w:lang w:val="en-GB" w:eastAsia="en-GB"/>
         </w:rPr>
         <w:drawing>
           <wp:anchor distT="0" distB="0" distL="114300" distR="114300" simplePos="0" relativeHeight="251679744" behindDoc="1" locked="0" layoutInCell="1" allowOverlap="1" wp14:anchorId="43301ACD" wp14:editId="0182E1BA">
@@ -793,7 +814,7 @@
                     </pic:cNvPicPr>
                   </pic:nvPicPr>
                   <pic:blipFill>
-                    <a:blip r:embed="rId14">
+                    <a:blip r:embed="rId13">
                       <a:extLst>
                         <a:ext uri="{28A0092B-C50C-407E-A947-70E740481C1C}">
                           <a14:useLocalDpi xmlns:a14="http://schemas.microsoft.com/office/drawing/2010/main" val="0"/>
@@ -1101,26 +1122,42 @@
       <w:pPr>
         <w:pStyle w:val="Heading1"/>
       </w:pPr>
-      <w:bookmarkStart w:id="1" w:name="_Ref324705597"/>
-      <w:bookmarkStart w:id="2" w:name="_Toc326215464"/>
+      <w:bookmarkStart w:id="0" w:name="_Ref324705597"/>
+      <w:bookmarkStart w:id="1" w:name="_Toc326215464"/>
       <w:r>
         <w:t>In</w:t>
       </w:r>
       <w:r>
         <w:t>troduction</w:t>
       </w:r>
+      <w:bookmarkEnd w:id="0"/>
       <w:bookmarkEnd w:id="1"/>
-      <w:bookmarkEnd w:id="2"/>
     </w:p>
     <w:p>
       <w:r>
         <w:t xml:space="preserve">In this document </w:t>
       </w:r>
       <w:r>
-        <w:t xml:space="preserve">the work </w:t>
-      </w:r>
-      <w:r>
-        <w:t xml:space="preserve"> on UnityRobot is described. This can be used as base of a research document on this topic.</w:t>
+        <w:t xml:space="preserve">the </w:t>
+      </w:r>
+      <w:proofErr w:type="gramStart"/>
+      <w:r>
+        <w:t xml:space="preserve">work </w:t>
+      </w:r>
+      <w:r>
+        <w:t xml:space="preserve"> on</w:t>
+      </w:r>
+      <w:proofErr w:type="gramEnd"/>
+      <w:r>
+        <w:t xml:space="preserve"> </w:t>
+      </w:r>
+      <w:proofErr w:type="spellStart"/>
+      <w:r>
+        <w:t>UnityRobot</w:t>
+      </w:r>
+      <w:proofErr w:type="spellEnd"/>
+      <w:r>
+        <w:t xml:space="preserve"> is described. This can be used as base of a research document on this topic.</w:t>
       </w:r>
     </w:p>
     <w:p>
@@ -1151,14 +1188,14 @@
       <w:pPr>
         <w:pStyle w:val="Heading1"/>
       </w:pPr>
-      <w:bookmarkStart w:id="3" w:name="_Toc326215465"/>
+      <w:bookmarkStart w:id="2" w:name="_Toc326215465"/>
       <w:r>
         <w:t xml:space="preserve">Connection of Unity to EV3 </w:t>
       </w:r>
       <w:r>
         <w:t>Mindstorms</w:t>
       </w:r>
-      <w:bookmarkEnd w:id="3"/>
+      <w:bookmarkEnd w:id="2"/>
     </w:p>
     <w:p>
       <w:pPr>
@@ -1257,7 +1294,7 @@
       <w:r>
         <w:t xml:space="preserve">Making use of </w:t>
       </w:r>
-      <w:hyperlink r:id="rId15" w:history="1">
+      <w:hyperlink r:id="rId14" w:history="1">
         <w:r>
           <w:rPr>
             <w:rStyle w:val="Hyperlink"/>
@@ -1272,19 +1309,45 @@
         <w:t xml:space="preserve">a host </w:t>
       </w:r>
       <w:r>
-        <w:t>to the EV3 using Bluetooth. However, some .NET 4 functionality is used: the queuing mechanism in System.Collections.Concurrent</w:t>
-      </w:r>
+        <w:t xml:space="preserve">to the EV3 using Bluetooth. However, some .NET 4 functionality is used: the queuing mechanism in </w:t>
+      </w:r>
+      <w:proofErr w:type="spellStart"/>
+      <w:proofErr w:type="gramStart"/>
+      <w:r>
+        <w:t>System.Collections.Concurrent</w:t>
+      </w:r>
+      <w:proofErr w:type="spellEnd"/>
+      <w:proofErr w:type="gramEnd"/>
       <w:r>
         <w:t>. So this has to be replaced.</w:t>
       </w:r>
       <w:r>
-        <w:t xml:space="preserve"> In Windows an applicstions connects to a</w:t>
+        <w:t xml:space="preserve"> In Windows </w:t>
+      </w:r>
+      <w:proofErr w:type="gramStart"/>
+      <w:r>
+        <w:t>an applica</w:t>
+      </w:r>
+      <w:r>
+        <w:t>tions</w:t>
+      </w:r>
+      <w:proofErr w:type="gramEnd"/>
+      <w:r>
+        <w:t xml:space="preserve"> connects to a</w:t>
       </w:r>
       <w:r>
         <w:t xml:space="preserve"> </w:t>
       </w:r>
       <w:r>
-        <w:t>Bluetooth device via a serial port emulation. On the Mac OS X MonoDevelop-Unity is used which does not support this, so it is not possible to use the EV3Messenger code with Unity on a Mac.</w:t>
+        <w:t xml:space="preserve">Bluetooth device via a serial port emulation. On the Mac OS X </w:t>
+      </w:r>
+      <w:proofErr w:type="spellStart"/>
+      <w:r>
+        <w:t>MonoDevelop</w:t>
+      </w:r>
+      <w:proofErr w:type="spellEnd"/>
+      <w:r>
+        <w:t>-Unity is used which does not support this, so it is not possible to use the EV3Messenger code with Unity on a Mac.</w:t>
       </w:r>
     </w:p>
     <w:p>
@@ -1298,7 +1361,23 @@
         <w:t xml:space="preserve">messaging </w:t>
       </w:r>
       <w:r>
-        <w:t>is supported for sending and receiving. Using Wifi, sendig to a EV3 mailbox is supported, receiving seems not to be supported.</w:t>
+        <w:t xml:space="preserve">is supported for sending and receiving. Using </w:t>
+      </w:r>
+      <w:proofErr w:type="spellStart"/>
+      <w:r>
+        <w:t>Wifi</w:t>
+      </w:r>
+      <w:proofErr w:type="spellEnd"/>
+      <w:r>
+        <w:t xml:space="preserve">, </w:t>
+      </w:r>
+      <w:proofErr w:type="spellStart"/>
+      <w:r>
+        <w:t>sendig</w:t>
+      </w:r>
+      <w:proofErr w:type="spellEnd"/>
+      <w:r>
+        <w:t xml:space="preserve"> to a EV3 mailbox is supported, receiving seems not to be supported.</w:t>
       </w:r>
     </w:p>
     <w:p>
@@ -1308,15 +1387,25 @@
       <w:r>
         <w:t xml:space="preserve">Connecting using </w:t>
       </w:r>
-      <w:r>
-        <w:t>Wifi and MonoBrick</w:t>
-      </w:r>
+      <w:proofErr w:type="spellStart"/>
+      <w:r>
+        <w:t>Wifi</w:t>
+      </w:r>
+      <w:proofErr w:type="spellEnd"/>
+      <w:r>
+        <w:t xml:space="preserve"> and </w:t>
+      </w:r>
+      <w:proofErr w:type="spellStart"/>
+      <w:r>
+        <w:t>MonoBrick</w:t>
+      </w:r>
+      <w:proofErr w:type="spellEnd"/>
     </w:p>
     <w:p>
       <w:r>
         <w:t xml:space="preserve">Making use of </w:t>
       </w:r>
-      <w:hyperlink r:id="rId16" w:history="1">
+      <w:hyperlink r:id="rId15" w:history="1">
         <w:r>
           <w:rPr>
             <w:rStyle w:val="Hyperlink"/>
@@ -1336,9 +1425,11 @@
       <w:r>
         <w:t xml:space="preserve">to the EV3 using </w:t>
       </w:r>
+      <w:proofErr w:type="spellStart"/>
       <w:r>
         <w:t>Wifi</w:t>
       </w:r>
+      <w:proofErr w:type="spellEnd"/>
       <w:r>
         <w:t>.</w:t>
       </w:r>
@@ -1355,7 +1446,23 @@
         <w:t xml:space="preserve">' is supported. </w:t>
       </w:r>
       <w:r>
-        <w:t>It is tested that with MonoBrick it is indeed possible to send mailbox messages to the EV3 using Direct Commands. The MonoBrick library uses .NET 4 functionality so will not work with Unity.</w:t>
+        <w:t xml:space="preserve">It is tested that with </w:t>
+      </w:r>
+      <w:proofErr w:type="spellStart"/>
+      <w:r>
+        <w:t>MonoBrick</w:t>
+      </w:r>
+      <w:proofErr w:type="spellEnd"/>
+      <w:r>
+        <w:t xml:space="preserve"> it is indeed possible to send mailbox messages to the EV3 using Direct Commands. The </w:t>
+      </w:r>
+      <w:proofErr w:type="spellStart"/>
+      <w:r>
+        <w:t>MonoBrick</w:t>
+      </w:r>
+      <w:proofErr w:type="spellEnd"/>
+      <w:r>
+        <w:t xml:space="preserve"> library uses .NET 4 functionality so will not work with Unity.</w:t>
       </w:r>
       <w:r>
         <w:t xml:space="preserve"> Receiving messages seems not to be supported. However, with Direct Commands it is possible to retrieve the sensor data. Also it is possible to read memory. It still has to be investigated whether it is possible to write the same memory from a standard EV3 program. If this is the case, it is possible to send messages to an EV3 using a mailbox and receive back messages through memory. </w:t>
@@ -1370,7 +1477,15 @@
         </w:numPr>
       </w:pPr>
       <w:r>
-        <w:t xml:space="preserve">Connecting using Wifi and </w:t>
+        <w:t xml:space="preserve">Connecting using </w:t>
+      </w:r>
+      <w:proofErr w:type="spellStart"/>
+      <w:r>
+        <w:t>Wifi</w:t>
+      </w:r>
+      <w:proofErr w:type="spellEnd"/>
+      <w:r>
+        <w:t xml:space="preserve"> and </w:t>
       </w:r>
       <w:r>
         <w:t xml:space="preserve">the </w:t>
@@ -1381,12 +1496,20 @@
     </w:p>
     <w:p>
       <w:r>
-        <w:t>Instead of MonoBrick, one can make</w:t>
+        <w:t xml:space="preserve">Instead of </w:t>
+      </w:r>
+      <w:proofErr w:type="spellStart"/>
+      <w:r>
+        <w:t>MonoBrick</w:t>
+      </w:r>
+      <w:proofErr w:type="spellEnd"/>
+      <w:r>
+        <w:t>, one can make</w:t>
       </w:r>
       <w:r>
         <w:t xml:space="preserve"> use of </w:t>
       </w:r>
-      <w:hyperlink r:id="rId17" w:history="1">
+      <w:hyperlink r:id="rId16" w:history="1">
         <w:r>
           <w:rPr>
             <w:rStyle w:val="Hyperlink"/>
@@ -1395,35 +1518,181 @@
         </w:r>
       </w:hyperlink>
       <w:r>
-        <w:t>. These libraries also make use of  .NET 4 functionality so will not work with Unity.</w:t>
+        <w:t xml:space="preserve">. These libraries also make use </w:t>
+      </w:r>
+      <w:proofErr w:type="gramStart"/>
+      <w:r>
+        <w:t>of  .NET</w:t>
+      </w:r>
+      <w:proofErr w:type="gramEnd"/>
+      <w:r>
+        <w:t xml:space="preserve"> 4 functionality so will not work with Unity.</w:t>
       </w:r>
       <w:r>
         <w:t xml:space="preserve"> I tested this only using a USB connection which worked.</w:t>
       </w:r>
     </w:p>
     <w:p>
-      <w:pPr>
-        <w:pStyle w:val="Heading2"/>
-      </w:pPr>
-      <w:r>
-        <w:t>Conne</w:t>
-      </w:r>
-      <w:r>
-        <w:t xml:space="preserve">cting using Wifi and </w:t>
-      </w:r>
-      <w:r>
-        <w:t xml:space="preserve">a </w:t>
-      </w:r>
-      <w:r>
-        <w:t xml:space="preserve">simple TCP/IP </w:t>
-      </w:r>
-      <w:r>
-        <w:t>connection</w:t>
-      </w:r>
+      <w:r>
+        <w:rPr>
+          <w:b/>
+        </w:rPr>
+        <w:t>IMPORTANT NOTE</w:t>
+      </w:r>
+      <w:r>
+        <w:t>:</w:t>
+      </w:r>
+      <w:r>
+        <w:t xml:space="preserve"> When building the </w:t>
+      </w:r>
+      <w:proofErr w:type="spellStart"/>
+      <w:r>
+        <w:t>TestApplication</w:t>
+      </w:r>
+      <w:proofErr w:type="spellEnd"/>
+      <w:r>
+        <w:t xml:space="preserve"> provided by </w:t>
+      </w:r>
+      <w:proofErr w:type="spellStart"/>
+      <w:r>
+        <w:t>MonoBrick</w:t>
+      </w:r>
+      <w:proofErr w:type="spellEnd"/>
+      <w:r>
+        <w:t xml:space="preserve"> </w:t>
+      </w:r>
+      <w:r>
+        <w:t xml:space="preserve">it might be that </w:t>
+      </w:r>
+      <w:r>
+        <w:t xml:space="preserve">when starting the error message “Error: Failed to open connection” appears. Resolution: </w:t>
+      </w:r>
+      <w:r>
+        <w:t>set P</w:t>
+      </w:r>
+      <w:r>
+        <w:t xml:space="preserve">latform target </w:t>
+      </w:r>
+      <w:r>
+        <w:t>from ‘Any CPU’ to</w:t>
+      </w:r>
+      <w:r>
+        <w:t xml:space="preserve"> </w:t>
+      </w:r>
+      <w:r>
+        <w:t>‘</w:t>
+      </w:r>
+      <w:r>
+        <w:t>x86</w:t>
+      </w:r>
+      <w:r>
+        <w:t>’</w:t>
+      </w:r>
+      <w:r>
+        <w:t xml:space="preserve"> and </w:t>
+      </w:r>
+      <w:r>
+        <w:t xml:space="preserve">(if needed) </w:t>
+      </w:r>
+      <w:r>
+        <w:t xml:space="preserve">copy </w:t>
+      </w:r>
+      <w:r>
+        <w:t>hidapi</w:t>
+      </w:r>
+      <w:r>
+        <w:t xml:space="preserve">.dll and </w:t>
+      </w:r>
+      <w:proofErr w:type="spellStart"/>
+      <w:proofErr w:type="gramStart"/>
+      <w:r>
+        <w:t>hidapi</w:t>
+      </w:r>
+      <w:r>
+        <w:t>.dylib</w:t>
+      </w:r>
+      <w:proofErr w:type="spellEnd"/>
+      <w:proofErr w:type="gramEnd"/>
+      <w:r>
+        <w:t xml:space="preserve"> from the LEGO Software installation to the  </w:t>
+      </w:r>
+      <w:proofErr w:type="spellStart"/>
+      <w:r>
+        <w:t>Monobrick</w:t>
+      </w:r>
+      <w:proofErr w:type="spellEnd"/>
+      <w:r>
+        <w:t xml:space="preserve"> </w:t>
+      </w:r>
+      <w:r>
+        <w:t xml:space="preserve">Test </w:t>
+      </w:r>
+      <w:proofErr w:type="spellStart"/>
+      <w:r>
+        <w:t>Apllication</w:t>
+      </w:r>
+      <w:proofErr w:type="spellEnd"/>
+      <w:r>
+        <w:t>.</w:t>
+      </w:r>
+      <w:bookmarkStart w:id="3" w:name="_GoBack"/>
+      <w:bookmarkEnd w:id="3"/>
     </w:p>
     <w:p>
-      <w:r>
-        <w:t xml:space="preserve">The EV3 can connect throug Wifi. Only  the 'NETGEAR </w:t>
+      <w:pPr>
+        <w:pStyle w:val="Heading2"/>
+      </w:pPr>
+      <w:r>
+        <w:t>Conne</w:t>
+      </w:r>
+      <w:r>
+        <w:t xml:space="preserve">cting using </w:t>
+      </w:r>
+      <w:proofErr w:type="spellStart"/>
+      <w:r>
+        <w:t>Wifi</w:t>
+      </w:r>
+      <w:proofErr w:type="spellEnd"/>
+      <w:r>
+        <w:t xml:space="preserve"> and </w:t>
+      </w:r>
+      <w:r>
+        <w:t xml:space="preserve">a </w:t>
+      </w:r>
+      <w:r>
+        <w:t xml:space="preserve">simple TCP/IP </w:t>
+      </w:r>
+      <w:r>
+        <w:t>connection</w:t>
+      </w:r>
+    </w:p>
+    <w:p>
+      <w:r>
+        <w:t xml:space="preserve">The EV3 can connect </w:t>
+      </w:r>
+      <w:proofErr w:type="spellStart"/>
+      <w:r>
+        <w:t>throug</w:t>
+      </w:r>
+      <w:proofErr w:type="spellEnd"/>
+      <w:r>
+        <w:t xml:space="preserve"> </w:t>
+      </w:r>
+      <w:proofErr w:type="spellStart"/>
+      <w:r>
+        <w:t>Wifi</w:t>
+      </w:r>
+      <w:proofErr w:type="spellEnd"/>
+      <w:r>
+        <w:t xml:space="preserve">. </w:t>
+      </w:r>
+      <w:proofErr w:type="gramStart"/>
+      <w:r>
+        <w:t>Only  the</w:t>
+      </w:r>
+      <w:proofErr w:type="gramEnd"/>
+      <w:r>
+        <w:t xml:space="preserve"> 'NETGEAR </w:t>
       </w:r>
       <w:r>
         <w:t>WNA1100 - N150 Wireless USB Adapter</w:t>
@@ -1435,9 +1704,17 @@
         <w:t xml:space="preserve">a host </w:t>
       </w:r>
       <w:r>
-        <w:t xml:space="preserve">to EV3 through Wifi is described at </w:t>
-      </w:r>
-      <w:hyperlink r:id="rId18" w:history="1">
+        <w:t xml:space="preserve">to EV3 through </w:t>
+      </w:r>
+      <w:proofErr w:type="spellStart"/>
+      <w:r>
+        <w:t>Wifi</w:t>
+      </w:r>
+      <w:proofErr w:type="spellEnd"/>
+      <w:r>
+        <w:t xml:space="preserve"> is described at </w:t>
+      </w:r>
+      <w:hyperlink r:id="rId17" w:history="1">
         <w:r>
           <w:rPr>
             <w:rStyle w:val="Hyperlink"/>
@@ -1461,7 +1738,15 @@
         </w:numPr>
       </w:pPr>
       <w:r>
-        <w:t>When the EV3 wifi is enabled and connection is made to the network, the EV3 starts broadcasting an UDP message every 10 seconds. This broadcast contains the serial number of the EV3.</w:t>
+        <w:t xml:space="preserve">When the EV3 </w:t>
+      </w:r>
+      <w:proofErr w:type="spellStart"/>
+      <w:r>
+        <w:t>wifi</w:t>
+      </w:r>
+      <w:proofErr w:type="spellEnd"/>
+      <w:r>
+        <w:t xml:space="preserve"> is enabled and connection is made to the network, the EV3 starts broadcasting an UDP message every 10 seconds. This broadcast contains the serial number of the EV3.</w:t>
       </w:r>
     </w:p>
     <w:p>
@@ -1535,40 +1820,83 @@
     </w:p>
     <w:p>
       <w:r>
-        <w:t>The above connection sequency can easily be implemented in C# with .NET 3.5 functionality which is used in Unity.</w:t>
+        <w:t xml:space="preserve">The above connection </w:t>
+      </w:r>
+      <w:proofErr w:type="spellStart"/>
+      <w:r>
+        <w:t>sequency</w:t>
+      </w:r>
+      <w:proofErr w:type="spellEnd"/>
+      <w:r>
+        <w:t xml:space="preserve"> can easily be implemented in C# with .NET 3.5 functionality which is used in Unity.</w:t>
       </w:r>
     </w:p>
     <w:p>
-      <w:pPr>
-        <w:pStyle w:val="Heading3"/>
-      </w:pPr>
-      <w:r>
-        <w:t>Sending messages from host to EV3</w:t>
+      <w:r>
+        <w:rPr>
+          <w:b/>
+        </w:rPr>
+        <w:t>IMPORTANT NOTE</w:t>
+      </w:r>
+      <w:r>
+        <w:t xml:space="preserve">: When running the C# application on a </w:t>
+      </w:r>
+      <w:proofErr w:type="spellStart"/>
+      <w:r>
+        <w:t>VirtualBox</w:t>
+      </w:r>
+      <w:proofErr w:type="spellEnd"/>
+      <w:r>
+        <w:t xml:space="preserve"> virtual machine, be sure that the EV3 robot is on the same network as the virtual machine. This means that in </w:t>
+      </w:r>
+      <w:proofErr w:type="spellStart"/>
+      <w:r>
+        <w:t>VirtualBox</w:t>
+      </w:r>
+      <w:proofErr w:type="spellEnd"/>
+      <w:r>
+        <w:t xml:space="preserve"> ‘Devices -&gt; Network -&gt; Network Settings -&gt; Attached’ must be on ‘Bridged Adapter’ and not on ‘NAT’.</w:t>
       </w:r>
     </w:p>
     <w:p>
-      <w:r>
-        <w:t>After the connection is established System Commands or Direct Commands can be sent to the EV3. One of the commands is 'WRITEMAILBOX' which can be used to send a message to a receiving mailbox on the EV3.</w:t>
+      <w:pPr>
+        <w:pStyle w:val="Heading3"/>
+      </w:pPr>
+      <w:r>
+        <w:t>Sending messages from host to EV3</w:t>
       </w:r>
     </w:p>
     <w:p>
-      <w:pPr>
-        <w:pStyle w:val="Heading3"/>
-      </w:pPr>
-      <w:r>
-        <w:t>Sending messages from EV3 to host</w:t>
+      <w:r>
+        <w:t>After the connection is established System Commands or Direct Commands can be sent to the EV3. One of the commands is 'WRITEMAILBOX' which can be used to send a message to a receiving mailbox on the EV3.</w:t>
       </w:r>
     </w:p>
     <w:p>
-      <w:r>
-        <w:t>Sending back messages from the EV3 to the host through a mailbox seems only to be supported for Bluetooth, not for Wifi.</w:t>
+      <w:pPr>
+        <w:pStyle w:val="Heading3"/>
+      </w:pPr>
+      <w:r>
+        <w:t>Sending messages from EV3 to host</w:t>
       </w:r>
     </w:p>
     <w:p>
       <w:r>
+        <w:t xml:space="preserve">Sending back messages from the EV3 to the host through a mailbox seems only to be supported for Bluetooth, not for </w:t>
+      </w:r>
+      <w:proofErr w:type="spellStart"/>
+      <w:r>
+        <w:t>Wifi</w:t>
+      </w:r>
+      <w:proofErr w:type="spellEnd"/>
+      <w:r>
+        <w:t>.</w:t>
+      </w:r>
+    </w:p>
+    <w:p>
+      <w:r>
         <w:t xml:space="preserve">At </w:t>
       </w:r>
-      <w:hyperlink r:id="rId19" w:history="1">
+      <w:hyperlink r:id="rId18" w:history="1">
         <w:r>
           <w:rPr>
             <w:rStyle w:val="Hyperlink"/>
@@ -1577,14 +1905,24 @@
         </w:r>
       </w:hyperlink>
       <w:r>
-        <w:t xml:space="preserve"> a workaround is decscribed. On the EV3 it is possible to write text to a file which can be read on the host </w:t>
+        <w:t xml:space="preserve"> a workaround is </w:t>
+      </w:r>
+      <w:proofErr w:type="spellStart"/>
+      <w:r>
+        <w:t>decscribed</w:t>
+      </w:r>
+      <w:proofErr w:type="spellEnd"/>
+      <w:r>
+        <w:t xml:space="preserve">. On the EV3 it is possible to write text to a file which can be read on the host </w:t>
       </w:r>
       <w:r>
         <w:t xml:space="preserve">using the </w:t>
       </w:r>
+      <w:proofErr w:type="spellStart"/>
       <w:r>
         <w:t>opFile</w:t>
       </w:r>
+      <w:proofErr w:type="spellEnd"/>
       <w:r>
         <w:t>(READ_VALUE) command packed in a</w:t>
       </w:r>
@@ -1594,7 +1932,15 @@
     </w:p>
     <w:p>
       <w:r>
-        <w:t>Attention point with this method is that when the EV3 is writing the file, the host cannot read it. A way around this is to let the EV3 write a new value in the file after a request from the host (e.g. 'get_distance') and then let the host close the file after which the host can read the value.</w:t>
+        <w:t>Attention point with this method is that when the EV3 is writing the file, the host cannot read it. A way around this is to let the EV3 write a new value in the file after a request from the host (e.g. '</w:t>
+      </w:r>
+      <w:proofErr w:type="spellStart"/>
+      <w:r>
+        <w:t>get_distance</w:t>
+      </w:r>
+      <w:proofErr w:type="spellEnd"/>
+      <w:r>
+        <w:t>') and then let the host close the file after which the host can read the value.</w:t>
       </w:r>
     </w:p>
     <w:p>
@@ -1607,7 +1953,24 @@
     </w:p>
     <w:p>
       <w:r>
-        <w:t>For sending and recieving messages EV3WifiLib.dll is created containing the EV3Wifi class. This library is compiled with 'Target framework' set to '.NET Framework3.5'. Next it be included in a Unity project. In Unity, set the 'Edit -&gt; Project Settings -&gt; Player -&gt; Api Compatibility Level' to '.NET 2.0'.</w:t>
+        <w:t>For sending and recei</w:t>
+      </w:r>
+      <w:r>
+        <w:t xml:space="preserve">ving messages EV3WifiLib.dll is created containing the EV3Wifi class. This library is compiled with 'Target framework' set to '.NET Framework3.5'. Next it </w:t>
+      </w:r>
+      <w:r>
+        <w:t xml:space="preserve">can </w:t>
+      </w:r>
+      <w:r>
+        <w:t xml:space="preserve">be included in a Unity project. In Unity, set the 'Edit -&gt; Project Settings -&gt; Player -&gt; </w:t>
+      </w:r>
+      <w:proofErr w:type="spellStart"/>
+      <w:r>
+        <w:t>Api</w:t>
+      </w:r>
+      <w:proofErr w:type="spellEnd"/>
+      <w:r>
+        <w:t xml:space="preserve"> Compatibility Level' to '.NET 2.0'.</w:t>
       </w:r>
     </w:p>
     <w:p/>
@@ -1646,13 +2009,59 @@
       </w:pPr>
       <w:bookmarkStart w:id="5" w:name="_Ref325117082"/>
       <w:bookmarkStart w:id="6" w:name="_Ref324713802"/>
+      <w:proofErr w:type="spellStart"/>
       <w:r>
         <w:rPr>
           <w:rFonts w:ascii="Calibri" w:eastAsia="Calibri" w:hAnsi="Calibri" w:cs="Calibri"/>
           <w:sz w:val="22"/>
           <w:szCs w:val="22"/>
         </w:rPr>
-        <w:t>Bakx, R. (n.d.). DFRobot project. Retrieved May 17, 2016, from https://github.com/rbakx/DFRobot</w:t>
+        <w:t>Bakx</w:t>
+      </w:r>
+      <w:proofErr w:type="spellEnd"/>
+      <w:r>
+        <w:rPr>
+          <w:rFonts w:ascii="Calibri" w:eastAsia="Calibri" w:hAnsi="Calibri" w:cs="Calibri"/>
+          <w:sz w:val="22"/>
+          <w:szCs w:val="22"/>
+        </w:rPr>
+        <w:t>, R. (</w:t>
+      </w:r>
+      <w:proofErr w:type="spellStart"/>
+      <w:r>
+        <w:rPr>
+          <w:rFonts w:ascii="Calibri" w:eastAsia="Calibri" w:hAnsi="Calibri" w:cs="Calibri"/>
+          <w:sz w:val="22"/>
+          <w:szCs w:val="22"/>
+        </w:rPr>
+        <w:t>n.d.</w:t>
+      </w:r>
+      <w:proofErr w:type="spellEnd"/>
+      <w:r>
+        <w:rPr>
+          <w:rFonts w:ascii="Calibri" w:eastAsia="Calibri" w:hAnsi="Calibri" w:cs="Calibri"/>
+          <w:sz w:val="22"/>
+          <w:szCs w:val="22"/>
+        </w:rPr>
+        <w:t xml:space="preserve">). </w:t>
+      </w:r>
+      <w:proofErr w:type="spellStart"/>
+      <w:r>
+        <w:rPr>
+          <w:rFonts w:ascii="Calibri" w:eastAsia="Calibri" w:hAnsi="Calibri" w:cs="Calibri"/>
+          <w:sz w:val="22"/>
+          <w:szCs w:val="22"/>
+        </w:rPr>
+        <w:t>DFRobot</w:t>
+      </w:r>
+      <w:proofErr w:type="spellEnd"/>
+      <w:r>
+        <w:rPr>
+          <w:rFonts w:ascii="Calibri" w:eastAsia="Calibri" w:hAnsi="Calibri" w:cs="Calibri"/>
+          <w:sz w:val="22"/>
+          <w:szCs w:val="22"/>
+        </w:rPr>
+        <w:t xml:space="preserve"> project. Retrieved May 17, 2016, from https://github.com/rbakx/DFRobot</w:t>
       </w:r>
       <w:bookmarkEnd w:id="5"/>
     </w:p>
@@ -1665,21 +2074,59 @@
         </w:numPr>
       </w:pPr>
       <w:bookmarkStart w:id="7" w:name="_Ref325115628"/>
+      <w:proofErr w:type="spellStart"/>
       <w:r>
         <w:rPr>
           <w:rFonts w:ascii="Calibri" w:eastAsia="Calibri" w:hAnsi="Calibri" w:cs="Calibri"/>
           <w:sz w:val="22"/>
           <w:szCs w:val="22"/>
         </w:rPr>
-        <w:t>Bakx, R. (n.d.</w:t>
-      </w:r>
+        <w:t>Bakx</w:t>
+      </w:r>
+      <w:proofErr w:type="spellEnd"/>
       <w:r>
         <w:rPr>
           <w:rFonts w:ascii="Calibri" w:eastAsia="Calibri" w:hAnsi="Calibri" w:cs="Calibri"/>
           <w:sz w:val="22"/>
           <w:szCs w:val="22"/>
         </w:rPr>
-        <w:t xml:space="preserve">). UnityRobot project. </w:t>
+        <w:t>, R. (</w:t>
+      </w:r>
+      <w:proofErr w:type="spellStart"/>
+      <w:r>
+        <w:rPr>
+          <w:rFonts w:ascii="Calibri" w:eastAsia="Calibri" w:hAnsi="Calibri" w:cs="Calibri"/>
+          <w:sz w:val="22"/>
+          <w:szCs w:val="22"/>
+        </w:rPr>
+        <w:t>n.d.</w:t>
+      </w:r>
+      <w:proofErr w:type="spellEnd"/>
+      <w:r>
+        <w:rPr>
+          <w:rFonts w:ascii="Calibri" w:eastAsia="Calibri" w:hAnsi="Calibri" w:cs="Calibri"/>
+          <w:sz w:val="22"/>
+          <w:szCs w:val="22"/>
+        </w:rPr>
+        <w:t xml:space="preserve">). </w:t>
+      </w:r>
+      <w:proofErr w:type="spellStart"/>
+      <w:r>
+        <w:rPr>
+          <w:rFonts w:ascii="Calibri" w:eastAsia="Calibri" w:hAnsi="Calibri" w:cs="Calibri"/>
+          <w:sz w:val="22"/>
+          <w:szCs w:val="22"/>
+        </w:rPr>
+        <w:t>UnityRobot</w:t>
+      </w:r>
+      <w:proofErr w:type="spellEnd"/>
+      <w:r>
+        <w:rPr>
+          <w:rFonts w:ascii="Calibri" w:eastAsia="Calibri" w:hAnsi="Calibri" w:cs="Calibri"/>
+          <w:sz w:val="22"/>
+          <w:szCs w:val="22"/>
+        </w:rPr>
+        <w:t xml:space="preserve"> project. </w:t>
       </w:r>
       <w:r>
         <w:rPr>
@@ -1721,13 +2168,23 @@
         </w:rPr>
       </w:pPr>
       <w:bookmarkStart w:id="8" w:name="_Ref325115694"/>
+      <w:proofErr w:type="spellStart"/>
       <w:r>
         <w:rPr>
           <w:rFonts w:ascii="Calibri" w:eastAsia="Calibri" w:hAnsi="Calibri" w:cs="Calibri"/>
           <w:sz w:val="22"/>
           <w:szCs w:val="22"/>
         </w:rPr>
-        <w:t>Bakx, R. (2016, May 8). Robot controlled by Unity. Retrieved May 11, 2016, from https://www.youtube.com/watch?v=bVzXpRe1J_o</w:t>
+        <w:t>Bakx</w:t>
+      </w:r>
+      <w:proofErr w:type="spellEnd"/>
+      <w:r>
+        <w:rPr>
+          <w:rFonts w:ascii="Calibri" w:eastAsia="Calibri" w:hAnsi="Calibri" w:cs="Calibri"/>
+          <w:sz w:val="22"/>
+          <w:szCs w:val="22"/>
+        </w:rPr>
+        <w:t>, R. (2016, May 8). Robot controlled by Unity. Retrieved May 11, 2016, from https://www.youtube.com/watch?v=bVzXpRe1J_o</w:t>
       </w:r>
       <w:bookmarkEnd w:id="6"/>
       <w:bookmarkEnd w:id="8"/>
@@ -1746,13 +2203,77 @@
         </w:rPr>
       </w:pPr>
       <w:bookmarkStart w:id="9" w:name="_Ref325102907"/>
+      <w:proofErr w:type="spellStart"/>
       <w:r>
         <w:rPr>
           <w:rFonts w:ascii="Calibri" w:eastAsia="Calibri" w:hAnsi="Calibri" w:cs="Calibri"/>
           <w:sz w:val="22"/>
           <w:szCs w:val="22"/>
         </w:rPr>
-        <w:t xml:space="preserve">Bartneck, C., Soucy, M., Fleuret, K., &amp; Sandoval, E. B. (2015). The Robot Engine - Making The Unity 3D Game Engine Work For HRI. </w:t>
+        <w:t>Bartneck</w:t>
+      </w:r>
+      <w:proofErr w:type="spellEnd"/>
+      <w:r>
+        <w:rPr>
+          <w:rFonts w:ascii="Calibri" w:eastAsia="Calibri" w:hAnsi="Calibri" w:cs="Calibri"/>
+          <w:sz w:val="22"/>
+          <w:szCs w:val="22"/>
+        </w:rPr>
+        <w:t xml:space="preserve">, C., </w:t>
+      </w:r>
+      <w:proofErr w:type="spellStart"/>
+      <w:r>
+        <w:rPr>
+          <w:rFonts w:ascii="Calibri" w:eastAsia="Calibri" w:hAnsi="Calibri" w:cs="Calibri"/>
+          <w:sz w:val="22"/>
+          <w:szCs w:val="22"/>
+        </w:rPr>
+        <w:t>Soucy</w:t>
+      </w:r>
+      <w:proofErr w:type="spellEnd"/>
+      <w:r>
+        <w:rPr>
+          <w:rFonts w:ascii="Calibri" w:eastAsia="Calibri" w:hAnsi="Calibri" w:cs="Calibri"/>
+          <w:sz w:val="22"/>
+          <w:szCs w:val="22"/>
+        </w:rPr>
+        <w:t xml:space="preserve">, M., </w:t>
+      </w:r>
+      <w:proofErr w:type="spellStart"/>
+      <w:r>
+        <w:rPr>
+          <w:rFonts w:ascii="Calibri" w:eastAsia="Calibri" w:hAnsi="Calibri" w:cs="Calibri"/>
+          <w:sz w:val="22"/>
+          <w:szCs w:val="22"/>
+        </w:rPr>
+        <w:t>Fleuret</w:t>
+      </w:r>
+      <w:proofErr w:type="spellEnd"/>
+      <w:r>
+        <w:rPr>
+          <w:rFonts w:ascii="Calibri" w:eastAsia="Calibri" w:hAnsi="Calibri" w:cs="Calibri"/>
+          <w:sz w:val="22"/>
+          <w:szCs w:val="22"/>
+        </w:rPr>
+        <w:t xml:space="preserve">, K., &amp; Sandoval, E. B. (2015). The Robot Engine - Making The Unity 3D Game Engine Work </w:t>
+      </w:r>
+      <w:proofErr w:type="gramStart"/>
+      <w:r>
+        <w:rPr>
+          <w:rFonts w:ascii="Calibri" w:eastAsia="Calibri" w:hAnsi="Calibri" w:cs="Calibri"/>
+          <w:sz w:val="22"/>
+          <w:szCs w:val="22"/>
+        </w:rPr>
+        <w:t>For</w:t>
+      </w:r>
+      <w:proofErr w:type="gramEnd"/>
+      <w:r>
+        <w:rPr>
+          <w:rFonts w:ascii="Calibri" w:eastAsia="Calibri" w:hAnsi="Calibri" w:cs="Calibri"/>
+          <w:sz w:val="22"/>
+          <w:szCs w:val="22"/>
+        </w:rPr>
+        <w:t xml:space="preserve"> HRI. </w:t>
       </w:r>
       <w:r>
         <w:rPr>
@@ -1772,6 +2293,7 @@
         </w:rPr>
         <w:t xml:space="preserve">, </w:t>
       </w:r>
+      <w:proofErr w:type="spellStart"/>
       <w:r>
         <w:rPr>
           <w:rFonts w:ascii="Calibri" w:eastAsia="Calibri" w:hAnsi="Calibri" w:cs="Calibri"/>
@@ -1782,6 +2304,7 @@
         </w:rPr>
         <w:t>RO-MAN2015</w:t>
       </w:r>
+      <w:proofErr w:type="spellEnd"/>
       <w:r>
         <w:rPr>
           <w:rFonts w:ascii="Calibri" w:eastAsia="Calibri" w:hAnsi="Calibri" w:cs="Calibri"/>
@@ -1826,7 +2349,7 @@
 </file>
 
 <file path=word/endnotes.xml><?xml version="1.0" encoding="utf-8"?>
-<w:endnotes xmlns:wpc="http://schemas.microsoft.com/office/word/2010/wordprocessingCanvas" xmlns:mo="http://schemas.microsoft.com/office/mac/office/2008/main" xmlns:mc="http://schemas.openxmlformats.org/markup-compatibility/2006" xmlns:mv="urn:schemas-microsoft-com:mac:vml" xmlns:o="urn:schemas-microsoft-com:office:office" xmlns:r="http://schemas.openxmlformats.org/officeDocument/2006/relationships" xmlns:m="http://schemas.openxmlformats.org/officeDocument/2006/math" xmlns:v="urn:schemas-microsoft-com:vml" xmlns:wp14="http://schemas.microsoft.com/office/word/2010/wordprocessingDrawing" xmlns:wp="http://schemas.openxmlformats.org/drawingml/2006/wordprocessingDrawing" xmlns:w10="urn:schemas-microsoft-com:office:word" xmlns:w="http://schemas.openxmlformats.org/wordprocessingml/2006/main" xmlns:w14="http://schemas.microsoft.com/office/word/2010/wordml" xmlns:wpg="http://schemas.microsoft.com/office/word/2010/wordprocessingGroup" xmlns:wpi="http://schemas.microsoft.com/office/word/2010/wordprocessingInk" xmlns:wne="http://schemas.microsoft.com/office/word/2006/wordml" xmlns:wps="http://schemas.microsoft.com/office/word/2010/wordprocessingShape" mc:Ignorable="w14 wp14">
+<w:endnotes xmlns:wpc="http://schemas.microsoft.com/office/word/2010/wordprocessingCanvas" xmlns:mo="http://schemas.microsoft.com/office/mac/office/2008/main" xmlns:mc="http://schemas.openxmlformats.org/markup-compatibility/2006" xmlns:mv="urn:schemas-microsoft-com:mac:vml" xmlns:o="urn:schemas-microsoft-com:office:office" xmlns:r="http://schemas.openxmlformats.org/officeDocument/2006/relationships" xmlns:m="http://schemas.openxmlformats.org/officeDocument/2006/math" xmlns:v="urn:schemas-microsoft-com:vml" xmlns:wp14="http://schemas.microsoft.com/office/word/2010/wordprocessingDrawing" xmlns:wp="http://schemas.openxmlformats.org/drawingml/2006/wordprocessingDrawing" xmlns:w10="urn:schemas-microsoft-com:office:word" xmlns:w="http://schemas.openxmlformats.org/wordprocessingml/2006/main" xmlns:w14="http://schemas.microsoft.com/office/word/2010/wordml" xmlns:w15="http://schemas.microsoft.com/office/word/2012/wordml" xmlns:wpg="http://schemas.microsoft.com/office/word/2010/wordprocessingGroup" xmlns:wpi="http://schemas.microsoft.com/office/word/2010/wordprocessingInk" xmlns:wne="http://schemas.microsoft.com/office/word/2006/wordml" xmlns:wps="http://schemas.microsoft.com/office/word/2010/wordprocessingShape" mc:Ignorable="w14 w15 wp14">
   <w:endnote w:type="separator" w:id="-1">
     <w:p>
       <w:r>
@@ -1845,7 +2368,7 @@
 </file>
 
 <file path=word/footnotes.xml><?xml version="1.0" encoding="utf-8"?>
-<w:footnotes xmlns:wpc="http://schemas.microsoft.com/office/word/2010/wordprocessingCanvas" xmlns:mo="http://schemas.microsoft.com/office/mac/office/2008/main" xmlns:mc="http://schemas.openxmlformats.org/markup-compatibility/2006" xmlns:mv="urn:schemas-microsoft-com:mac:vml" xmlns:o="urn:schemas-microsoft-com:office:office" xmlns:r="http://schemas.openxmlformats.org/officeDocument/2006/relationships" xmlns:m="http://schemas.openxmlformats.org/officeDocument/2006/math" xmlns:v="urn:schemas-microsoft-com:vml" xmlns:wp14="http://schemas.microsoft.com/office/word/2010/wordprocessingDrawing" xmlns:wp="http://schemas.openxmlformats.org/drawingml/2006/wordprocessingDrawing" xmlns:w10="urn:schemas-microsoft-com:office:word" xmlns:w="http://schemas.openxmlformats.org/wordprocessingml/2006/main" xmlns:w14="http://schemas.microsoft.com/office/word/2010/wordml" xmlns:wpg="http://schemas.microsoft.com/office/word/2010/wordprocessingGroup" xmlns:wpi="http://schemas.microsoft.com/office/word/2010/wordprocessingInk" xmlns:wne="http://schemas.microsoft.com/office/word/2006/wordml" xmlns:wps="http://schemas.microsoft.com/office/word/2010/wordprocessingShape" mc:Ignorable="w14 wp14">
+<w:footnotes xmlns:wpc="http://schemas.microsoft.com/office/word/2010/wordprocessingCanvas" xmlns:mo="http://schemas.microsoft.com/office/mac/office/2008/main" xmlns:mc="http://schemas.openxmlformats.org/markup-compatibility/2006" xmlns:mv="urn:schemas-microsoft-com:mac:vml" xmlns:o="urn:schemas-microsoft-com:office:office" xmlns:r="http://schemas.openxmlformats.org/officeDocument/2006/relationships" xmlns:m="http://schemas.openxmlformats.org/officeDocument/2006/math" xmlns:v="urn:schemas-microsoft-com:vml" xmlns:wp14="http://schemas.microsoft.com/office/word/2010/wordprocessingDrawing" xmlns:wp="http://schemas.openxmlformats.org/drawingml/2006/wordprocessingDrawing" xmlns:w10="urn:schemas-microsoft-com:office:word" xmlns:w="http://schemas.openxmlformats.org/wordprocessingml/2006/main" xmlns:w14="http://schemas.microsoft.com/office/word/2010/wordml" xmlns:w15="http://schemas.microsoft.com/office/word/2012/wordml" xmlns:wpg="http://schemas.microsoft.com/office/word/2010/wordprocessingGroup" xmlns:wpi="http://schemas.microsoft.com/office/word/2010/wordprocessingInk" xmlns:wne="http://schemas.microsoft.com/office/word/2006/wordml" xmlns:wps="http://schemas.microsoft.com/office/word/2010/wordprocessingShape" mc:Ignorable="w14 w15 wp14">
   <w:footnote w:type="separator" w:id="-1">
     <w:p>
       <w:r>
@@ -1864,7 +2387,7 @@
 </file>
 
 <file path=word/numbering.xml><?xml version="1.0" encoding="utf-8"?>
-<w:numbering xmlns:wpc="http://schemas.microsoft.com/office/word/2010/wordprocessingCanvas" xmlns:mo="http://schemas.microsoft.com/office/mac/office/2008/main" xmlns:mc="http://schemas.openxmlformats.org/markup-compatibility/2006" xmlns:mv="urn:schemas-microsoft-com:mac:vml" xmlns:o="urn:schemas-microsoft-com:office:office" xmlns:r="http://schemas.openxmlformats.org/officeDocument/2006/relationships" xmlns:m="http://schemas.openxmlformats.org/officeDocument/2006/math" xmlns:v="urn:schemas-microsoft-com:vml" xmlns:wp14="http://schemas.microsoft.com/office/word/2010/wordprocessingDrawing" xmlns:wp="http://schemas.openxmlformats.org/drawingml/2006/wordprocessingDrawing" xmlns:w10="urn:schemas-microsoft-com:office:word" xmlns:w="http://schemas.openxmlformats.org/wordprocessingml/2006/main" xmlns:w14="http://schemas.microsoft.com/office/word/2010/wordml" xmlns:wpg="http://schemas.microsoft.com/office/word/2010/wordprocessingGroup" xmlns:wpi="http://schemas.microsoft.com/office/word/2010/wordprocessingInk" xmlns:wne="http://schemas.microsoft.com/office/word/2006/wordml" xmlns:wps="http://schemas.microsoft.com/office/word/2010/wordprocessingShape" mc:Ignorable="w14 wp14">
+<w:numbering xmlns:wpc="http://schemas.microsoft.com/office/word/2010/wordprocessingCanvas" xmlns:mo="http://schemas.microsoft.com/office/mac/office/2008/main" xmlns:mc="http://schemas.openxmlformats.org/markup-compatibility/2006" xmlns:mv="urn:schemas-microsoft-com:mac:vml" xmlns:o="urn:schemas-microsoft-com:office:office" xmlns:r="http://schemas.openxmlformats.org/officeDocument/2006/relationships" xmlns:m="http://schemas.openxmlformats.org/officeDocument/2006/math" xmlns:v="urn:schemas-microsoft-com:vml" xmlns:wp14="http://schemas.microsoft.com/office/word/2010/wordprocessingDrawing" xmlns:wp="http://schemas.openxmlformats.org/drawingml/2006/wordprocessingDrawing" xmlns:w10="urn:schemas-microsoft-com:office:word" xmlns:w="http://schemas.openxmlformats.org/wordprocessingml/2006/main" xmlns:w14="http://schemas.microsoft.com/office/word/2010/wordml" xmlns:w15="http://schemas.microsoft.com/office/word/2012/wordml" xmlns:wpg="http://schemas.microsoft.com/office/word/2010/wordprocessingGroup" xmlns:wpi="http://schemas.microsoft.com/office/word/2010/wordprocessingInk" xmlns:wne="http://schemas.microsoft.com/office/word/2006/wordml" xmlns:wps="http://schemas.microsoft.com/office/word/2010/wordprocessingShape" mc:Ignorable="w14 w15 wp14">
   <w:abstractNum w:abstractNumId="0">
     <w:nsid w:val="026623E6"/>
     <w:multiLevelType w:val="hybridMultilevel"/>
@@ -4967,7 +5490,7 @@
 </file>
 
 <file path=word/styles.xml><?xml version="1.0" encoding="utf-8"?>
-<w:styles xmlns:mc="http://schemas.openxmlformats.org/markup-compatibility/2006" xmlns:r="http://schemas.openxmlformats.org/officeDocument/2006/relationships" xmlns:w="http://schemas.openxmlformats.org/wordprocessingml/2006/main" xmlns:w14="http://schemas.microsoft.com/office/word/2010/wordml" mc:Ignorable="w14">
+<w:styles xmlns:mc="http://schemas.openxmlformats.org/markup-compatibility/2006" xmlns:r="http://schemas.openxmlformats.org/officeDocument/2006/relationships" xmlns:w="http://schemas.openxmlformats.org/wordprocessingml/2006/main" xmlns:w14="http://schemas.microsoft.com/office/word/2010/wordml" xmlns:w15="http://schemas.microsoft.com/office/word/2012/wordml" mc:Ignorable="w14 w15">
   <w:docDefaults>
     <w:rPrDefault>
       <w:rPr>
@@ -4979,831 +5502,387 @@
     </w:rPrDefault>
     <w:pPrDefault/>
   </w:docDefaults>
-  <w:latentStyles w:defLockedState="0" w:defUIPriority="99" w:defSemiHidden="1" w:defUnhideWhenUsed="1" w:defQFormat="0" w:count="276">
-    <w:lsdException w:name="Normal" w:semiHidden="0" w:uiPriority="0" w:unhideWhenUsed="0" w:qFormat="1"/>
-    <w:lsdException w:name="heading 1" w:semiHidden="0" w:uiPriority="9" w:unhideWhenUsed="0" w:qFormat="1"/>
-    <w:lsdException w:name="heading 2" w:uiPriority="9" w:qFormat="1"/>
-    <w:lsdException w:name="heading 3" w:uiPriority="9" w:qFormat="1"/>
-    <w:lsdException w:name="heading 4" w:uiPriority="9" w:qFormat="1"/>
-    <w:lsdException w:name="heading 5" w:uiPriority="9" w:qFormat="1"/>
-    <w:lsdException w:name="heading 6" w:uiPriority="9" w:qFormat="1"/>
-    <w:lsdException w:name="heading 7" w:uiPriority="9" w:qFormat="1"/>
-    <w:lsdException w:name="heading 8" w:uiPriority="9" w:qFormat="1"/>
-    <w:lsdException w:name="heading 9" w:uiPriority="9" w:qFormat="1"/>
-    <w:lsdException w:name="toc 1" w:uiPriority="39"/>
-    <w:lsdException w:name="toc 2" w:uiPriority="39"/>
-    <w:lsdException w:name="toc 3" w:uiPriority="39"/>
-    <w:lsdException w:name="toc 4" w:uiPriority="39"/>
-    <w:lsdException w:name="toc 5" w:uiPriority="39"/>
-    <w:lsdException w:name="toc 6" w:uiPriority="39"/>
-    <w:lsdException w:name="toc 7" w:uiPriority="39"/>
-    <w:lsdException w:name="toc 8" w:uiPriority="39"/>
-    <w:lsdException w:name="toc 9" w:uiPriority="39"/>
-    <w:lsdException w:name="caption" w:uiPriority="35" w:qFormat="1"/>
-    <w:lsdException w:name="Title" w:semiHidden="0" w:uiPriority="10" w:unhideWhenUsed="0" w:qFormat="1"/>
-    <w:lsdException w:name="Default Paragraph Font" w:uiPriority="1"/>
-    <w:lsdException w:name="Subtitle" w:semiHidden="0" w:uiPriority="11" w:unhideWhenUsed="0" w:qFormat="1"/>
-    <w:lsdException w:name="Strong" w:semiHidden="0" w:uiPriority="22" w:unhideWhenUsed="0" w:qFormat="1"/>
-    <w:lsdException w:name="Emphasis" w:semiHidden="0" w:uiPriority="20" w:unhideWhenUsed="0" w:qFormat="1"/>
-    <w:lsdException w:name="Table Grid" w:semiHidden="0" w:uiPriority="59" w:unhideWhenUsed="0"/>
-    <w:lsdException w:name="Placeholder Text" w:unhideWhenUsed="0"/>
-    <w:lsdException w:name="No Spacing" w:semiHidden="0" w:uiPriority="1" w:unhideWhenUsed="0" w:qFormat="1"/>
-    <w:lsdException w:name="Light Shading" w:semiHidden="0" w:uiPriority="60" w:unhideWhenUsed="0"/>
-    <w:lsdException w:name="Light List" w:semiHidden="0" w:uiPriority="61" w:unhideWhenUsed="0"/>
-    <w:lsdException w:name="Light Grid" w:semiHidden="0" w:uiPriority="62" w:unhideWhenUsed="0"/>
-    <w:lsdException w:name="Medium Shading 1" w:semiHidden="0" w:uiPriority="63" w:unhideWhenUsed="0"/>
-    <w:lsdException w:name="Medium Shading 2" w:semiHidden="0" w:uiPriority="64" w:unhideWhenUsed="0"/>
-    <w:lsdException w:name="Medium List 1" w:semiHidden="0" w:uiPriority="65" w:unhideWhenUsed="0"/>
-    <w:lsdException w:name="Medium List 2" w:semiHidden="0" w:uiPriority="66" w:unhideWhenUsed="0"/>
-    <w:lsdException w:name="Medium Grid 1" w:semiHidden="0" w:uiPriority="67" w:unhideWhenUsed="0"/>
-    <w:lsdException w:name="Medium Grid 2" w:semiHidden="0" w:uiPriority="68" w:unhideWhenUsed="0"/>
-    <w:lsdException w:name="Medium Grid 3" w:semiHidden="0" w:uiPriority="69" w:unhideWhenUsed="0"/>
-    <w:lsdException w:name="Dark List" w:semiHidden="0" w:uiPriority="70" w:unhideWhenUsed="0"/>
-    <w:lsdException w:name="Colorful Shading" w:semiHidden="0" w:uiPriority="71" w:unhideWhenUsed="0"/>
-    <w:lsdException w:name="Colorful List" w:semiHidden="0" w:uiPriority="72" w:unhideWhenUsed="0"/>
-    <w:lsdException w:name="Colorful Grid" w:semiHidden="0" w:uiPriority="73" w:unhideWhenUsed="0"/>
-    <w:lsdException w:name="Light Shading Accent 1" w:semiHidden="0" w:uiPriority="60" w:unhideWhenUsed="0"/>
-    <w:lsdException w:name="Light List Accent 1" w:semiHidden="0" w:uiPriority="61" w:unhideWhenUsed="0"/>
-    <w:lsdException w:name="Light Grid Accent 1" w:semiHidden="0" w:uiPriority="62" w:unhideWhenUsed="0"/>
-    <w:lsdException w:name="Medium Shading 1 Accent 1" w:semiHidden="0" w:uiPriority="63" w:unhideWhenUsed="0"/>
-    <w:lsdException w:name="Medium Shading 2 Accent 1" w:semiHidden="0" w:uiPriority="64" w:unhideWhenUsed="0"/>
-    <w:lsdException w:name="Medium List 1 Accent 1" w:semiHidden="0" w:uiPriority="65" w:unhideWhenUsed="0"/>
-    <w:lsdException w:name="Revision" w:unhideWhenUsed="0"/>
-    <w:lsdException w:name="List Paragraph" w:semiHidden="0" w:uiPriority="34" w:unhideWhenUsed="0" w:qFormat="1"/>
-    <w:lsdException w:name="Quote" w:semiHidden="0" w:uiPriority="29" w:unhideWhenUsed="0" w:qFormat="1"/>
-    <w:lsdException w:name="Intense Quote" w:semiHidden="0" w:uiPriority="30" w:unhideWhenUsed="0" w:qFormat="1"/>
-    <w:lsdException w:name="Medium List 2 Accent 1" w:semiHidden="0" w:uiPriority="66" w:unhideWhenUsed="0"/>
-    <w:lsdException w:name="Medium Grid 1 Accent 1" w:semiHidden="0" w:uiPriority="67" w:unhideWhenUsed="0"/>
-    <w:lsdException w:name="Medium Grid 2 Accent 1" w:semiHidden="0" w:uiPriority="68" w:unhideWhenUsed="0"/>
-    <w:lsdException w:name="Medium Grid 3 Accent 1" w:semiHidden="0" w:uiPriority="69" w:unhideWhenUsed="0"/>
-    <w:lsdException w:name="Dark List Accent 1" w:semiHidden="0" w:uiPriority="70" w:unhideWhenUsed="0"/>
-    <w:lsdException w:name="Colorful Shading Accent 1" w:semiHidden="0" w:uiPriority="71" w:unhideWhenUsed="0"/>
-    <w:lsdException w:name="Colorful List Accent 1" w:semiHidden="0" w:uiPriority="72" w:unhideWhenUsed="0"/>
-    <w:lsdException w:name="Colorful Grid Accent 1" w:semiHidden="0" w:uiPriority="73" w:unhideWhenUsed="0"/>
-    <w:lsdException w:name="Light Shading Accent 2" w:semiHidden="0" w:uiPriority="60" w:unhideWhenUsed="0"/>
-    <w:lsdException w:name="Light List Accent 2" w:semiHidden="0" w:uiPriority="61" w:unhideWhenUsed="0"/>
-    <w:lsdException w:name="Light Grid Accent 2" w:semiHidden="0" w:uiPriority="62" w:unhideWhenUsed="0"/>
-    <w:lsdException w:name="Medium Shading 1 Accent 2" w:semiHidden="0" w:uiPriority="63" w:unhideWhenUsed="0"/>
-    <w:lsdException w:name="Medium Shading 2 Accent 2" w:semiHidden="0" w:uiPriority="64" w:unhideWhenUsed="0"/>
-    <w:lsdException w:name="Medium List 1 Accent 2" w:semiHidden="0" w:uiPriority="65" w:unhideWhenUsed="0"/>
-    <w:lsdException w:name="Medium List 2 Accent 2" w:semiHidden="0" w:uiPriority="66" w:unhideWhenUsed="0"/>
-    <w:lsdException w:name="Medium Grid 1 Accent 2" w:semiHidden="0" w:uiPriority="67" w:unhideWhenUsed="0"/>
-    <w:lsdException w:name="Medium Grid 2 Accent 2" w:semiHidden="0" w:uiPriority="68" w:unhideWhenUsed="0"/>
-    <w:lsdException w:name="Medium Grid 3 Accent 2" w:semiHidden="0" w:uiPriority="69" w:unhideWhenUsed="0"/>
-    <w:lsdException w:name="Dark List Accent 2" w:semiHidden="0" w:uiPriority="70" w:unhideWhenUsed="0"/>
-    <w:lsdException w:name="Colorful Shading Accent 2" w:semiHidden="0" w:uiPriority="71" w:unhideWhenUsed="0"/>
-    <w:lsdException w:name="Colorful List Accent 2" w:semiHidden="0" w:uiPriority="72" w:unhideWhenUsed="0"/>
-    <w:lsdException w:name="Colorful Grid Accent 2" w:semiHidden="0" w:uiPriority="73" w:unhideWhenUsed="0"/>
-    <w:lsdException w:name="Light Shading Accent 3" w:semiHidden="0" w:uiPriority="60" w:unhideWhenUsed="0"/>
-    <w:lsdException w:name="Light List Accent 3" w:semiHidden="0" w:uiPriority="61" w:unhideWhenUsed="0"/>
-    <w:lsdException w:name="Light Grid Accent 3" w:semiHidden="0" w:uiPriority="62" w:unhideWhenUsed="0"/>
-    <w:lsdException w:name="Medium Shading 1 Accent 3" w:semiHidden="0" w:uiPriority="63" w:unhideWhenUsed="0"/>
-    <w:lsdException w:name="Medium Shading 2 Accent 3" w:semiHidden="0" w:uiPriority="64" w:unhideWhenUsed="0"/>
-    <w:lsdException w:name="Medium List 1 Accent 3" w:semiHidden="0" w:uiPriority="65" w:unhideWhenUsed="0"/>
-    <w:lsdException w:name="Medium List 2 Accent 3" w:semiHidden="0" w:uiPriority="66" w:unhideWhenUsed="0"/>
-    <w:lsdException w:name="Medium Grid 1 Accent 3" w:semiHidden="0" w:uiPriority="67" w:unhideWhenUsed="0"/>
-    <w:lsdException w:name="Medium Grid 2 Accent 3" w:semiHidden="0" w:uiPriority="68" w:unhideWhenUsed="0"/>
-    <w:lsdException w:name="Medium Grid 3 Accent 3" w:semiHidden="0" w:uiPriority="69" w:unhideWhenUsed="0"/>
-    <w:lsdException w:name="Dark List Accent 3" w:semiHidden="0" w:uiPriority="70" w:unhideWhenUsed="0"/>
-    <w:lsdException w:name="Colorful Shading Accent 3" w:semiHidden="0" w:uiPriority="71" w:unhideWhenUsed="0"/>
-    <w:lsdException w:name="Colorful List Accent 3" w:semiHidden="0" w:uiPriority="72" w:unhideWhenUsed="0"/>
-    <w:lsdException w:name="Colorful Grid Accent 3" w:semiHidden="0" w:uiPriority="73" w:unhideWhenUsed="0"/>
-    <w:lsdException w:name="Light Shading Accent 4" w:semiHidden="0" w:uiPriority="60" w:unhideWhenUsed="0"/>
-    <w:lsdException w:name="Light List Accent 4" w:semiHidden="0" w:uiPriority="61" w:unhideWhenUsed="0"/>
-    <w:lsdException w:name="Light Grid Accent 4" w:semiHidden="0" w:uiPriority="62" w:unhideWhenUsed="0"/>
-    <w:lsdException w:name="Medium Shading 1 Accent 4" w:semiHidden="0" w:uiPriority="63" w:unhideWhenUsed="0"/>
-    <w:lsdException w:name="Medium Shading 2 Accent 4" w:semiHidden="0" w:uiPriority="64" w:unhideWhenUsed="0"/>
-    <w:lsdException w:name="Medium List 1 Accent 4" w:semiHidden="0" w:uiPriority="65" w:unhideWhenUsed="0"/>
-    <w:lsdException w:name="Medium List 2 Accent 4" w:semiHidden="0" w:uiPriority="66" w:unhideWhenUsed="0"/>
-    <w:lsdException w:name="Medium Grid 1 Accent 4" w:semiHidden="0" w:uiPriority="67" w:unhideWhenUsed="0"/>
-    <w:lsdException w:name="Medium Grid 2 Accent 4" w:semiHidden="0" w:uiPriority="68" w:unhideWhenUsed="0"/>
-    <w:lsdException w:name="Medium Grid 3 Accent 4" w:semiHidden="0" w:uiPriority="69" w:unhideWhenUsed="0"/>
-    <w:lsdException w:name="Dark List Accent 4" w:semiHidden="0" w:uiPriority="70" w:unhideWhenUsed="0"/>
-    <w:lsdException w:name="Colorful Shading Accent 4" w:semiHidden="0" w:uiPriority="71" w:unhideWhenUsed="0"/>
-    <w:lsdException w:name="Colorful List Accent 4" w:semiHidden="0" w:uiPriority="72" w:unhideWhenUsed="0"/>
-    <w:lsdException w:name="Colorful Grid Accent 4" w:semiHidden="0" w:uiPriority="73" w:unhideWhenUsed="0"/>
-    <w:lsdException w:name="Light Shading Accent 5" w:semiHidden="0" w:uiPriority="60" w:unhideWhenUsed="0"/>
-    <w:lsdException w:name="Light List Accent 5" w:semiHidden="0" w:uiPriority="61" w:unhideWhenUsed="0"/>
-    <w:lsdException w:name="Light Grid Accent 5" w:semiHidden="0" w:uiPriority="62" w:unhideWhenUsed="0"/>
-    <w:lsdException w:name="Medium Shading 1 Accent 5" w:semiHidden="0" w:uiPriority="63" w:unhideWhenUsed="0"/>
-    <w:lsdException w:name="Medium Shading 2 Accent 5" w:semiHidden="0" w:uiPriority="64" w:unhideWhenUsed="0"/>
-    <w:lsdException w:name="Medium List 1 Accent 5" w:semiHidden="0" w:uiPriority="65" w:unhideWhenUsed="0"/>
-    <w:lsdException w:name="Medium List 2 Accent 5" w:semiHidden="0" w:uiPriority="66" w:unhideWhenUsed="0"/>
-    <w:lsdException w:name="Medium Grid 1 Accent 5" w:semiHidden="0" w:uiPriority="67" w:unhideWhenUsed="0"/>
-    <w:lsdException w:name="Medium Grid 2 Accent 5" w:semiHidden="0" w:uiPriority="68" w:unhideWhenUsed="0"/>
-    <w:lsdException w:name="Medium Grid 3 Accent 5" w:semiHidden="0" w:uiPriority="69" w:unhideWhenUsed="0"/>
-    <w:lsdException w:name="Dark List Accent 5" w:semiHidden="0" w:uiPriority="70" w:unhideWhenUsed="0"/>
-    <w:lsdException w:name="Colorful Shading Accent 5" w:semiHidden="0" w:uiPriority="71" w:unhideWhenUsed="0"/>
-    <w:lsdException w:name="Colorful List Accent 5" w:semiHidden="0" w:uiPriority="72" w:unhideWhenUsed="0"/>
-    <w:lsdException w:name="Colorful Grid Accent 5" w:semiHidden="0" w:uiPriority="73" w:unhideWhenUsed="0"/>
-    <w:lsdException w:name="Light Shading Accent 6" w:semiHidden="0" w:uiPriority="60" w:unhideWhenUsed="0"/>
-    <w:lsdException w:name="Light List Accent 6" w:semiHidden="0" w:uiPriority="61" w:unhideWhenUsed="0"/>
-    <w:lsdException w:name="Light Grid Accent 6" w:semiHidden="0" w:uiPriority="62" w:unhideWhenUsed="0"/>
-    <w:lsdException w:name="Medium Shading 1 Accent 6" w:semiHidden="0" w:uiPriority="63" w:unhideWhenUsed="0"/>
-    <w:lsdException w:name="Medium Shading 2 Accent 6" w:semiHidden="0" w:uiPriority="64" w:unhideWhenUsed="0"/>
-    <w:lsdException w:name="Medium List 1 Accent 6" w:semiHidden="0" w:uiPriority="65" w:unhideWhenUsed="0"/>
-    <w:lsdException w:name="Medium List 2 Accent 6" w:semiHidden="0" w:uiPriority="66" w:unhideWhenUsed="0"/>
-    <w:lsdException w:name="Medium Grid 1 Accent 6" w:semiHidden="0" w:uiPriority="67" w:unhideWhenUsed="0"/>
-    <w:lsdException w:name="Medium Grid 2 Accent 6" w:semiHidden="0" w:uiPriority="68" w:unhideWhenUsed="0"/>
-    <w:lsdException w:name="Medium Grid 3 Accent 6" w:semiHidden="0" w:uiPriority="69" w:unhideWhenUsed="0"/>
-    <w:lsdException w:name="Dark List Accent 6" w:semiHidden="0" w:uiPriority="70" w:unhideWhenUsed="0"/>
-    <w:lsdException w:name="Colorful Shading Accent 6" w:semiHidden="0" w:uiPriority="71" w:unhideWhenUsed="0"/>
-    <w:lsdException w:name="Colorful List Accent 6" w:semiHidden="0" w:uiPriority="72" w:unhideWhenUsed="0"/>
-    <w:lsdException w:name="Colorful Grid Accent 6" w:semiHidden="0" w:uiPriority="73" w:unhideWhenUsed="0"/>
-    <w:lsdException w:name="Subtle Emphasis" w:semiHidden="0" w:uiPriority="19" w:unhideWhenUsed="0" w:qFormat="1"/>
-    <w:lsdException w:name="Intense Emphasis" w:semiHidden="0" w:uiPriority="21" w:unhideWhenUsed="0" w:qFormat="1"/>
-    <w:lsdException w:name="Subtle Reference" w:semiHidden="0" w:uiPriority="31" w:unhideWhenUsed="0" w:qFormat="1"/>
-    <w:lsdException w:name="Intense Reference" w:semiHidden="0" w:uiPriority="32" w:unhideWhenUsed="0" w:qFormat="1"/>
-    <w:lsdException w:name="Book Title" w:semiHidden="0" w:uiPriority="33" w:unhideWhenUsed="0" w:qFormat="1"/>
-    <w:lsdException w:name="Bibliography" w:uiPriority="37"/>
-    <w:lsdException w:name="TOC Heading" w:uiPriority="39" w:qFormat="1"/>
-  </w:latentStyles>
-  <w:style w:type="paragraph" w:default="1" w:styleId="Normal">
-    <w:name w:val="Normal"/>
-    <w:qFormat/>
-  </w:style>
-  <w:style w:type="paragraph" w:styleId="Heading1">
-    <w:name w:val="heading 1"/>
-    <w:basedOn w:val="Normal"/>
-    <w:next w:val="Normal"/>
-    <w:link w:val="Heading1Char"/>
-    <w:uiPriority w:val="9"/>
-    <w:qFormat/>
-    <w:rsid w:val="00664599"/>
-    <w:pPr>
-      <w:keepNext/>
-      <w:keepLines/>
-      <w:numPr>
-        <w:numId w:val="4"/>
-      </w:numPr>
-      <w:spacing w:before="480"/>
-      <w:outlineLvl w:val="0"/>
-    </w:pPr>
-    <w:rPr>
-      <w:rFonts w:asciiTheme="majorHAnsi" w:eastAsiaTheme="majorEastAsia" w:hAnsiTheme="majorHAnsi" w:cstheme="majorBidi"/>
-      <w:b/>
-      <w:bCs/>
-      <w:color w:val="345A8A" w:themeColor="accent1" w:themeShade="B5"/>
-      <w:sz w:val="32"/>
-      <w:szCs w:val="32"/>
-    </w:rPr>
-  </w:style>
-  <w:style w:type="paragraph" w:styleId="Heading2">
-    <w:name w:val="heading 2"/>
-    <w:basedOn w:val="Normal"/>
-    <w:next w:val="Normal"/>
-    <w:link w:val="Heading2Char"/>
-    <w:uiPriority w:val="9"/>
-    <w:unhideWhenUsed/>
-    <w:qFormat/>
-    <w:rsid w:val="00664599"/>
-    <w:pPr>
-      <w:keepNext/>
-      <w:keepLines/>
-      <w:numPr>
-        <w:ilvl w:val="1"/>
-        <w:numId w:val="4"/>
-      </w:numPr>
-      <w:spacing w:before="200"/>
-      <w:outlineLvl w:val="1"/>
-    </w:pPr>
-    <w:rPr>
-      <w:rFonts w:asciiTheme="majorHAnsi" w:eastAsiaTheme="majorEastAsia" w:hAnsiTheme="majorHAnsi" w:cstheme="majorBidi"/>
-      <w:b/>
-      <w:bCs/>
-      <w:color w:val="4F81BD" w:themeColor="accent1"/>
-      <w:sz w:val="26"/>
-      <w:szCs w:val="26"/>
-    </w:rPr>
-  </w:style>
-  <w:style w:type="paragraph" w:styleId="Heading3">
-    <w:name w:val="heading 3"/>
-    <w:basedOn w:val="Normal"/>
-    <w:next w:val="Normal"/>
-    <w:link w:val="Heading3Char"/>
-    <w:uiPriority w:val="9"/>
-    <w:unhideWhenUsed/>
-    <w:qFormat/>
-    <w:rsid w:val="00664599"/>
-    <w:pPr>
-      <w:keepNext/>
-      <w:keepLines/>
-      <w:numPr>
-        <w:ilvl w:val="2"/>
-        <w:numId w:val="4"/>
-      </w:numPr>
-      <w:spacing w:before="200"/>
-      <w:outlineLvl w:val="2"/>
-    </w:pPr>
-    <w:rPr>
-      <w:rFonts w:asciiTheme="majorHAnsi" w:eastAsiaTheme="majorEastAsia" w:hAnsiTheme="majorHAnsi" w:cstheme="majorBidi"/>
-      <w:b/>
-      <w:bCs/>
-      <w:color w:val="4F81BD" w:themeColor="accent1"/>
-    </w:rPr>
-  </w:style>
-  <w:style w:type="paragraph" w:styleId="Heading4">
-    <w:name w:val="heading 4"/>
-    <w:basedOn w:val="Normal"/>
-    <w:next w:val="Normal"/>
-    <w:link w:val="Heading4Char"/>
-    <w:uiPriority w:val="9"/>
-    <w:unhideWhenUsed/>
-    <w:qFormat/>
-    <w:rsid w:val="00F1129B"/>
-    <w:pPr>
-      <w:keepNext/>
-      <w:keepLines/>
-      <w:numPr>
-        <w:ilvl w:val="3"/>
-        <w:numId w:val="4"/>
-      </w:numPr>
-      <w:spacing w:before="200"/>
-      <w:outlineLvl w:val="3"/>
-    </w:pPr>
-    <w:rPr>
-      <w:rFonts w:asciiTheme="majorHAnsi" w:eastAsiaTheme="majorEastAsia" w:hAnsiTheme="majorHAnsi" w:cstheme="majorBidi"/>
-      <w:b/>
-      <w:bCs/>
-      <w:color w:val="4F81BD" w:themeColor="accent1"/>
-    </w:rPr>
-  </w:style>
-  <w:style w:type="character" w:default="1" w:styleId="DefaultParagraphFont">
-    <w:name w:val="Default Paragraph Font"/>
-    <w:uiPriority w:val="1"/>
-    <w:semiHidden/>
-    <w:unhideWhenUsed/>
-  </w:style>
-  <w:style w:type="table" w:default="1" w:styleId="TableNormal">
-    <w:name w:val="Normal Table"/>
-    <w:uiPriority w:val="99"/>
-    <w:semiHidden/>
-    <w:unhideWhenUsed/>
-    <w:tblPr>
-      <w:tblInd w:w="0" w:type="dxa"/>
-      <w:tblCellMar>
-        <w:top w:w="0" w:type="dxa"/>
-        <w:left w:w="108" w:type="dxa"/>
-        <w:bottom w:w="0" w:type="dxa"/>
-        <w:right w:w="108" w:type="dxa"/>
-      </w:tblCellMar>
-    </w:tblPr>
-  </w:style>
-  <w:style w:type="numbering" w:default="1" w:styleId="NoList">
-    <w:name w:val="No List"/>
-    <w:uiPriority w:val="99"/>
-    <w:semiHidden/>
-    <w:unhideWhenUsed/>
-  </w:style>
-  <w:style w:type="paragraph" w:styleId="Title">
-    <w:name w:val="Title"/>
-    <w:basedOn w:val="Normal"/>
-    <w:next w:val="Normal"/>
-    <w:link w:val="TitleChar"/>
-    <w:uiPriority w:val="10"/>
-    <w:qFormat/>
-    <w:rsid w:val="00664599"/>
-    <w:pPr>
-      <w:pBdr>
-        <w:bottom w:val="single" w:sz="8" w:space="4" w:color="4F81BD" w:themeColor="accent1"/>
-      </w:pBdr>
-      <w:spacing w:after="300"/>
-      <w:contextualSpacing/>
-    </w:pPr>
-    <w:rPr>
-      <w:rFonts w:asciiTheme="majorHAnsi" w:eastAsiaTheme="majorEastAsia" w:hAnsiTheme="majorHAnsi" w:cstheme="majorBidi"/>
-      <w:color w:val="17365D" w:themeColor="text2" w:themeShade="BF"/>
-      <w:spacing w:val="5"/>
-      <w:kern w:val="28"/>
-      <w:sz w:val="52"/>
-      <w:szCs w:val="52"/>
-    </w:rPr>
-  </w:style>
-  <w:style w:type="character" w:customStyle="1" w:styleId="TitleChar">
-    <w:name w:val="Title Char"/>
-    <w:basedOn w:val="DefaultParagraphFont"/>
-    <w:link w:val="Title"/>
-    <w:uiPriority w:val="10"/>
-    <w:rsid w:val="00664599"/>
-    <w:rPr>
-      <w:rFonts w:asciiTheme="majorHAnsi" w:eastAsiaTheme="majorEastAsia" w:hAnsiTheme="majorHAnsi" w:cstheme="majorBidi"/>
-      <w:color w:val="17365D" w:themeColor="text2" w:themeShade="BF"/>
-      <w:spacing w:val="5"/>
-      <w:kern w:val="28"/>
-      <w:sz w:val="52"/>
-      <w:szCs w:val="52"/>
-    </w:rPr>
-  </w:style>
-  <w:style w:type="character" w:customStyle="1" w:styleId="Heading1Char">
-    <w:name w:val="Heading 1 Char"/>
-    <w:basedOn w:val="DefaultParagraphFont"/>
-    <w:link w:val="Heading1"/>
-    <w:uiPriority w:val="9"/>
-    <w:rsid w:val="00664599"/>
-    <w:rPr>
-      <w:rFonts w:asciiTheme="majorHAnsi" w:eastAsiaTheme="majorEastAsia" w:hAnsiTheme="majorHAnsi" w:cstheme="majorBidi"/>
-      <w:b/>
-      <w:bCs/>
-      <w:color w:val="345A8A" w:themeColor="accent1" w:themeShade="B5"/>
-      <w:sz w:val="32"/>
-      <w:szCs w:val="32"/>
-    </w:rPr>
-  </w:style>
-  <w:style w:type="character" w:customStyle="1" w:styleId="Heading2Char">
-    <w:name w:val="Heading 2 Char"/>
-    <w:basedOn w:val="DefaultParagraphFont"/>
-    <w:link w:val="Heading2"/>
-    <w:uiPriority w:val="9"/>
-    <w:rsid w:val="00664599"/>
-    <w:rPr>
-      <w:rFonts w:asciiTheme="majorHAnsi" w:eastAsiaTheme="majorEastAsia" w:hAnsiTheme="majorHAnsi" w:cstheme="majorBidi"/>
-      <w:b/>
-      <w:bCs/>
-      <w:color w:val="4F81BD" w:themeColor="accent1"/>
-      <w:sz w:val="26"/>
-      <w:szCs w:val="26"/>
-    </w:rPr>
-  </w:style>
-  <w:style w:type="character" w:customStyle="1" w:styleId="Heading3Char">
-    <w:name w:val="Heading 3 Char"/>
-    <w:basedOn w:val="DefaultParagraphFont"/>
-    <w:link w:val="Heading3"/>
-    <w:uiPriority w:val="9"/>
-    <w:rsid w:val="00664599"/>
-    <w:rPr>
-      <w:rFonts w:asciiTheme="majorHAnsi" w:eastAsiaTheme="majorEastAsia" w:hAnsiTheme="majorHAnsi" w:cstheme="majorBidi"/>
-      <w:b/>
-      <w:bCs/>
-      <w:color w:val="4F81BD" w:themeColor="accent1"/>
-    </w:rPr>
-  </w:style>
-  <w:style w:type="character" w:customStyle="1" w:styleId="Heading4Char">
-    <w:name w:val="Heading 4 Char"/>
-    <w:basedOn w:val="DefaultParagraphFont"/>
-    <w:link w:val="Heading4"/>
-    <w:uiPriority w:val="9"/>
-    <w:rsid w:val="00F1129B"/>
-    <w:rPr>
-      <w:rFonts w:asciiTheme="majorHAnsi" w:eastAsiaTheme="majorEastAsia" w:hAnsiTheme="majorHAnsi" w:cstheme="majorBidi"/>
-      <w:b/>
-      <w:bCs/>
-      <w:color w:val="4F81BD" w:themeColor="accent1"/>
-    </w:rPr>
-  </w:style>
-  <w:style w:type="paragraph" w:styleId="NoSpacing">
-    <w:name w:val="No Spacing"/>
-    <w:uiPriority w:val="1"/>
-    <w:qFormat/>
-    <w:rsid w:val="00664599"/>
-  </w:style>
-  <w:style w:type="paragraph" w:styleId="TOC1">
-    <w:name w:val="toc 1"/>
-    <w:basedOn w:val="Normal"/>
-    <w:next w:val="Normal"/>
-    <w:autoRedefine/>
-    <w:uiPriority w:val="39"/>
-    <w:unhideWhenUsed/>
-    <w:rsid w:val="00664599"/>
-  </w:style>
-  <w:style w:type="paragraph" w:styleId="TOC2">
-    <w:name w:val="toc 2"/>
-    <w:basedOn w:val="Normal"/>
-    <w:next w:val="Normal"/>
-    <w:autoRedefine/>
-    <w:uiPriority w:val="39"/>
-    <w:unhideWhenUsed/>
-    <w:rsid w:val="00664599"/>
-    <w:pPr>
-      <w:ind w:left="240"/>
-    </w:pPr>
-  </w:style>
-  <w:style w:type="paragraph" w:styleId="TOC3">
-    <w:name w:val="toc 3"/>
-    <w:basedOn w:val="Normal"/>
-    <w:next w:val="Normal"/>
-    <w:autoRedefine/>
-    <w:uiPriority w:val="39"/>
-    <w:unhideWhenUsed/>
-    <w:rsid w:val="00664599"/>
-    <w:pPr>
-      <w:ind w:left="480"/>
-    </w:pPr>
-  </w:style>
-  <w:style w:type="paragraph" w:styleId="TOC4">
-    <w:name w:val="toc 4"/>
-    <w:basedOn w:val="Normal"/>
-    <w:next w:val="Normal"/>
-    <w:autoRedefine/>
-    <w:uiPriority w:val="39"/>
-    <w:unhideWhenUsed/>
-    <w:rsid w:val="00664599"/>
-    <w:pPr>
-      <w:ind w:left="720"/>
-    </w:pPr>
-  </w:style>
-  <w:style w:type="paragraph" w:styleId="TOC5">
-    <w:name w:val="toc 5"/>
-    <w:basedOn w:val="Normal"/>
-    <w:next w:val="Normal"/>
-    <w:autoRedefine/>
-    <w:uiPriority w:val="39"/>
-    <w:unhideWhenUsed/>
-    <w:rsid w:val="00664599"/>
-    <w:pPr>
-      <w:ind w:left="960"/>
-    </w:pPr>
-  </w:style>
-  <w:style w:type="paragraph" w:styleId="TOC6">
-    <w:name w:val="toc 6"/>
-    <w:basedOn w:val="Normal"/>
-    <w:next w:val="Normal"/>
-    <w:autoRedefine/>
-    <w:uiPriority w:val="39"/>
-    <w:unhideWhenUsed/>
-    <w:rsid w:val="00664599"/>
-    <w:pPr>
-      <w:ind w:left="1200"/>
-    </w:pPr>
-  </w:style>
-  <w:style w:type="paragraph" w:styleId="TOC7">
-    <w:name w:val="toc 7"/>
-    <w:basedOn w:val="Normal"/>
-    <w:next w:val="Normal"/>
-    <w:autoRedefine/>
-    <w:uiPriority w:val="39"/>
-    <w:unhideWhenUsed/>
-    <w:rsid w:val="00664599"/>
-    <w:pPr>
-      <w:ind w:left="1440"/>
-    </w:pPr>
-  </w:style>
-  <w:style w:type="paragraph" w:styleId="TOC8">
-    <w:name w:val="toc 8"/>
-    <w:basedOn w:val="Normal"/>
-    <w:next w:val="Normal"/>
-    <w:autoRedefine/>
-    <w:uiPriority w:val="39"/>
-    <w:unhideWhenUsed/>
-    <w:rsid w:val="00664599"/>
-    <w:pPr>
-      <w:ind w:left="1680"/>
-    </w:pPr>
-  </w:style>
-  <w:style w:type="paragraph" w:styleId="TOC9">
-    <w:name w:val="toc 9"/>
-    <w:basedOn w:val="Normal"/>
-    <w:next w:val="Normal"/>
-    <w:autoRedefine/>
-    <w:uiPriority w:val="39"/>
-    <w:unhideWhenUsed/>
-    <w:rsid w:val="00664599"/>
-    <w:pPr>
-      <w:ind w:left="1920"/>
-    </w:pPr>
-  </w:style>
-  <w:style w:type="character" w:styleId="Hyperlink">
-    <w:name w:val="Hyperlink"/>
-    <w:basedOn w:val="DefaultParagraphFont"/>
-    <w:uiPriority w:val="99"/>
-    <w:unhideWhenUsed/>
-    <w:rsid w:val="004B63C2"/>
-    <w:rPr>
-      <w:color w:val="0000FF" w:themeColor="hyperlink"/>
-      <w:u w:val="single"/>
-    </w:rPr>
-  </w:style>
-  <w:style w:type="paragraph" w:styleId="BalloonText">
-    <w:name w:val="Balloon Text"/>
-    <w:basedOn w:val="Normal"/>
-    <w:link w:val="BalloonTextChar"/>
-    <w:uiPriority w:val="99"/>
-    <w:semiHidden/>
-    <w:unhideWhenUsed/>
-    <w:rsid w:val="00B623C0"/>
-    <w:rPr>
-      <w:rFonts w:ascii="Lucida Grande" w:hAnsi="Lucida Grande" w:cs="Lucida Grande"/>
-      <w:sz w:val="18"/>
-      <w:szCs w:val="18"/>
-    </w:rPr>
-  </w:style>
-  <w:style w:type="character" w:customStyle="1" w:styleId="BalloonTextChar">
-    <w:name w:val="Balloon Text Char"/>
-    <w:basedOn w:val="DefaultParagraphFont"/>
-    <w:link w:val="BalloonText"/>
-    <w:uiPriority w:val="99"/>
-    <w:semiHidden/>
-    <w:rsid w:val="00B623C0"/>
-    <w:rPr>
-      <w:rFonts w:ascii="Lucida Grande" w:hAnsi="Lucida Grande" w:cs="Lucida Grande"/>
-      <w:sz w:val="18"/>
-      <w:szCs w:val="18"/>
-    </w:rPr>
-  </w:style>
-  <w:style w:type="paragraph" w:styleId="Subtitle">
-    <w:name w:val="Subtitle"/>
-    <w:basedOn w:val="Normal"/>
-    <w:next w:val="Normal"/>
-    <w:link w:val="SubtitleChar"/>
-    <w:uiPriority w:val="11"/>
-    <w:qFormat/>
-    <w:rsid w:val="00A8653F"/>
-    <w:pPr>
-      <w:numPr>
-        <w:ilvl w:val="1"/>
-      </w:numPr>
-    </w:pPr>
-    <w:rPr>
-      <w:rFonts w:asciiTheme="majorHAnsi" w:eastAsiaTheme="majorEastAsia" w:hAnsiTheme="majorHAnsi" w:cstheme="majorBidi"/>
-      <w:i/>
-      <w:iCs/>
-      <w:color w:val="4F81BD" w:themeColor="accent1"/>
-      <w:spacing w:val="15"/>
-    </w:rPr>
-  </w:style>
-  <w:style w:type="character" w:customStyle="1" w:styleId="SubtitleChar">
-    <w:name w:val="Subtitle Char"/>
-    <w:basedOn w:val="DefaultParagraphFont"/>
-    <w:link w:val="Subtitle"/>
-    <w:uiPriority w:val="11"/>
-    <w:rsid w:val="00A8653F"/>
-    <w:rPr>
-      <w:rFonts w:asciiTheme="majorHAnsi" w:eastAsiaTheme="majorEastAsia" w:hAnsiTheme="majorHAnsi" w:cstheme="majorBidi"/>
-      <w:i/>
-      <w:iCs/>
-      <w:color w:val="4F81BD" w:themeColor="accent1"/>
-      <w:spacing w:val="15"/>
-    </w:rPr>
-  </w:style>
-  <w:style w:type="paragraph" w:styleId="NormalWeb">
-    <w:name w:val="Normal (Web)"/>
-    <w:basedOn w:val="Normal"/>
-    <w:uiPriority w:val="99"/>
-    <w:semiHidden/>
-    <w:unhideWhenUsed/>
-    <w:rsid w:val="008675D8"/>
-    <w:pPr>
-      <w:spacing w:before="100" w:beforeAutospacing="1" w:after="100" w:afterAutospacing="1"/>
-    </w:pPr>
-    <w:rPr>
-      <w:rFonts w:ascii="Times" w:hAnsi="Times" w:cs="Times New Roman"/>
-      <w:sz w:val="20"/>
-      <w:szCs w:val="20"/>
-    </w:rPr>
-  </w:style>
-  <w:style w:type="character" w:customStyle="1" w:styleId="apple-converted-space">
-    <w:name w:val="apple-converted-space"/>
-    <w:basedOn w:val="DefaultParagraphFont"/>
-    <w:rsid w:val="008675D8"/>
-  </w:style>
-  <w:style w:type="character" w:customStyle="1" w:styleId="citationhighlight">
-    <w:name w:val="citationhighlight"/>
-    <w:basedOn w:val="DefaultParagraphFont"/>
-    <w:rsid w:val="008675D8"/>
-  </w:style>
-  <w:style w:type="character" w:styleId="FollowedHyperlink">
-    <w:name w:val="FollowedHyperlink"/>
-    <w:basedOn w:val="DefaultParagraphFont"/>
-    <w:uiPriority w:val="99"/>
-    <w:semiHidden/>
-    <w:unhideWhenUsed/>
-    <w:rsid w:val="008675D8"/>
-    <w:rPr>
-      <w:color w:val="800080" w:themeColor="followedHyperlink"/>
-      <w:u w:val="single"/>
-    </w:rPr>
-  </w:style>
-  <w:style w:type="paragraph" w:styleId="ListParagraph">
-    <w:name w:val="List Paragraph"/>
-    <w:basedOn w:val="Normal"/>
-    <w:uiPriority w:val="34"/>
-    <w:qFormat/>
-    <w:rsid w:val="00EC11D3"/>
-    <w:pPr>
-      <w:ind w:left="720"/>
-      <w:contextualSpacing/>
-    </w:pPr>
-  </w:style>
-  <w:style w:type="paragraph" w:styleId="Caption">
-    <w:name w:val="caption"/>
-    <w:basedOn w:val="Normal"/>
-    <w:next w:val="Normal"/>
-    <w:uiPriority w:val="35"/>
-    <w:unhideWhenUsed/>
-    <w:qFormat/>
-    <w:rsid w:val="00433A92"/>
-    <w:pPr>
-      <w:spacing w:after="200"/>
-    </w:pPr>
-    <w:rPr>
-      <w:b/>
-      <w:bCs/>
-      <w:color w:val="4F81BD" w:themeColor="accent1"/>
-      <w:sz w:val="18"/>
-      <w:szCs w:val="18"/>
-    </w:rPr>
-  </w:style>
-  <w:style w:type="paragraph" w:styleId="FootnoteText">
-    <w:name w:val="footnote text"/>
-    <w:basedOn w:val="Normal"/>
-    <w:link w:val="FootnoteTextChar"/>
-    <w:uiPriority w:val="99"/>
-    <w:unhideWhenUsed/>
-    <w:rsid w:val="00377DAB"/>
-  </w:style>
-  <w:style w:type="character" w:customStyle="1" w:styleId="FootnoteTextChar">
-    <w:name w:val="Footnote Text Char"/>
-    <w:basedOn w:val="DefaultParagraphFont"/>
-    <w:link w:val="FootnoteText"/>
-    <w:uiPriority w:val="99"/>
-    <w:rsid w:val="00377DAB"/>
-  </w:style>
-  <w:style w:type="character" w:styleId="FootnoteReference">
-    <w:name w:val="footnote reference"/>
-    <w:basedOn w:val="DefaultParagraphFont"/>
-    <w:uiPriority w:val="99"/>
-    <w:unhideWhenUsed/>
-    <w:rsid w:val="00377DAB"/>
-    <w:rPr>
-      <w:vertAlign w:val="superscript"/>
-    </w:rPr>
-  </w:style>
-  <w:style w:type="paragraph" w:styleId="DocumentMap">
-    <w:name w:val="Document Map"/>
-    <w:basedOn w:val="Normal"/>
-    <w:link w:val="DocumentMapChar"/>
-    <w:uiPriority w:val="99"/>
-    <w:semiHidden/>
-    <w:unhideWhenUsed/>
-    <w:rsid w:val="00737013"/>
-    <w:rPr>
-      <w:rFonts w:ascii="Lucida Grande" w:hAnsi="Lucida Grande" w:cs="Lucida Grande"/>
-    </w:rPr>
-  </w:style>
-  <w:style w:type="character" w:customStyle="1" w:styleId="DocumentMapChar">
-    <w:name w:val="Document Map Char"/>
-    <w:basedOn w:val="DefaultParagraphFont"/>
-    <w:link w:val="DocumentMap"/>
-    <w:uiPriority w:val="99"/>
-    <w:semiHidden/>
-    <w:rsid w:val="00737013"/>
-    <w:rPr>
-      <w:rFonts w:ascii="Lucida Grande" w:hAnsi="Lucida Grande" w:cs="Lucida Grande"/>
-    </w:rPr>
-  </w:style>
-</w:styles>
-</file>
-
-<file path=word/stylesWithEffects.xml><?xml version="1.0" encoding="utf-8"?>
-<w:styles xmlns:wpc="http://schemas.microsoft.com/office/word/2010/wordprocessingCanvas" xmlns:mo="http://schemas.microsoft.com/office/mac/office/2008/main" xmlns:mc="http://schemas.openxmlformats.org/markup-compatibility/2006" xmlns:mv="urn:schemas-microsoft-com:mac:vml" xmlns:o="urn:schemas-microsoft-com:office:office" xmlns:r="http://schemas.openxmlformats.org/officeDocument/2006/relationships" xmlns:m="http://schemas.openxmlformats.org/officeDocument/2006/math" xmlns:v="urn:schemas-microsoft-com:vml" xmlns:wp14="http://schemas.microsoft.com/office/word/2010/wordprocessingDrawing" xmlns:wp="http://schemas.openxmlformats.org/drawingml/2006/wordprocessingDrawing" xmlns:w10="urn:schemas-microsoft-com:office:word" xmlns:w="http://schemas.openxmlformats.org/wordprocessingml/2006/main" xmlns:w14="http://schemas.microsoft.com/office/word/2010/wordml" xmlns:wpg="http://schemas.microsoft.com/office/word/2010/wordprocessingGroup" xmlns:wpi="http://schemas.microsoft.com/office/word/2010/wordprocessingInk" xmlns:wne="http://schemas.microsoft.com/office/word/2006/wordml" xmlns:wps="http://schemas.microsoft.com/office/word/2010/wordprocessingShape" mc:Ignorable="w14 wp14">
-  <w:docDefaults>
-    <w:rPrDefault>
-      <w:rPr>
-        <w:rFonts w:asciiTheme="minorHAnsi" w:eastAsiaTheme="minorEastAsia" w:hAnsiTheme="minorHAnsi" w:cstheme="minorBidi"/>
-        <w:sz w:val="24"/>
-        <w:szCs w:val="24"/>
-        <w:lang w:val="en-US" w:eastAsia="en-US" w:bidi="ar-SA"/>
-      </w:rPr>
-    </w:rPrDefault>
-    <w:pPrDefault/>
-  </w:docDefaults>
-  <w:latentStyles w:defLockedState="0" w:defUIPriority="99" w:defSemiHidden="1" w:defUnhideWhenUsed="1" w:defQFormat="0" w:count="276">
-    <w:lsdException w:name="Normal" w:semiHidden="0" w:uiPriority="0" w:unhideWhenUsed="0" w:qFormat="1"/>
-    <w:lsdException w:name="heading 1" w:semiHidden="0" w:uiPriority="9" w:unhideWhenUsed="0" w:qFormat="1"/>
-    <w:lsdException w:name="heading 2" w:uiPriority="9" w:qFormat="1"/>
-    <w:lsdException w:name="heading 3" w:uiPriority="9" w:qFormat="1"/>
-    <w:lsdException w:name="heading 4" w:uiPriority="9" w:qFormat="1"/>
-    <w:lsdException w:name="heading 5" w:uiPriority="9" w:qFormat="1"/>
-    <w:lsdException w:name="heading 6" w:uiPriority="9" w:qFormat="1"/>
-    <w:lsdException w:name="heading 7" w:uiPriority="9" w:qFormat="1"/>
-    <w:lsdException w:name="heading 8" w:uiPriority="9" w:qFormat="1"/>
-    <w:lsdException w:name="heading 9" w:uiPriority="9" w:qFormat="1"/>
-    <w:lsdException w:name="toc 1" w:uiPriority="39"/>
-    <w:lsdException w:name="toc 2" w:uiPriority="39"/>
-    <w:lsdException w:name="toc 3" w:uiPriority="39"/>
-    <w:lsdException w:name="toc 4" w:uiPriority="39"/>
-    <w:lsdException w:name="toc 5" w:uiPriority="39"/>
-    <w:lsdException w:name="toc 6" w:uiPriority="39"/>
-    <w:lsdException w:name="toc 7" w:uiPriority="39"/>
-    <w:lsdException w:name="toc 8" w:uiPriority="39"/>
-    <w:lsdException w:name="toc 9" w:uiPriority="39"/>
-    <w:lsdException w:name="caption" w:uiPriority="35" w:qFormat="1"/>
-    <w:lsdException w:name="Title" w:semiHidden="0" w:uiPriority="10" w:unhideWhenUsed="0" w:qFormat="1"/>
-    <w:lsdException w:name="Default Paragraph Font" w:uiPriority="1"/>
-    <w:lsdException w:name="Subtitle" w:semiHidden="0" w:uiPriority="11" w:unhideWhenUsed="0" w:qFormat="1"/>
-    <w:lsdException w:name="Strong" w:semiHidden="0" w:uiPriority="22" w:unhideWhenUsed="0" w:qFormat="1"/>
-    <w:lsdException w:name="Emphasis" w:semiHidden="0" w:uiPriority="20" w:unhideWhenUsed="0" w:qFormat="1"/>
-    <w:lsdException w:name="Table Grid" w:semiHidden="0" w:uiPriority="59" w:unhideWhenUsed="0"/>
-    <w:lsdException w:name="Placeholder Text" w:unhideWhenUsed="0"/>
-    <w:lsdException w:name="No Spacing" w:semiHidden="0" w:uiPriority="1" w:unhideWhenUsed="0" w:qFormat="1"/>
-    <w:lsdException w:name="Light Shading" w:semiHidden="0" w:uiPriority="60" w:unhideWhenUsed="0"/>
-    <w:lsdException w:name="Light List" w:semiHidden="0" w:uiPriority="61" w:unhideWhenUsed="0"/>
-    <w:lsdException w:name="Light Grid" w:semiHidden="0" w:uiPriority="62" w:unhideWhenUsed="0"/>
-    <w:lsdException w:name="Medium Shading 1" w:semiHidden="0" w:uiPriority="63" w:unhideWhenUsed="0"/>
-    <w:lsdException w:name="Medium Shading 2" w:semiHidden="0" w:uiPriority="64" w:unhideWhenUsed="0"/>
-    <w:lsdException w:name="Medium List 1" w:semiHidden="0" w:uiPriority="65" w:unhideWhenUsed="0"/>
-    <w:lsdException w:name="Medium List 2" w:semiHidden="0" w:uiPriority="66" w:unhideWhenUsed="0"/>
-    <w:lsdException w:name="Medium Grid 1" w:semiHidden="0" w:uiPriority="67" w:unhideWhenUsed="0"/>
-    <w:lsdException w:name="Medium Grid 2" w:semiHidden="0" w:uiPriority="68" w:unhideWhenUsed="0"/>
-    <w:lsdException w:name="Medium Grid 3" w:semiHidden="0" w:uiPriority="69" w:unhideWhenUsed="0"/>
-    <w:lsdException w:name="Dark List" w:semiHidden="0" w:uiPriority="70" w:unhideWhenUsed="0"/>
-    <w:lsdException w:name="Colorful Shading" w:semiHidden="0" w:uiPriority="71" w:unhideWhenUsed="0"/>
-    <w:lsdException w:name="Colorful List" w:semiHidden="0" w:uiPriority="72" w:unhideWhenUsed="0"/>
-    <w:lsdException w:name="Colorful Grid" w:semiHidden="0" w:uiPriority="73" w:unhideWhenUsed="0"/>
-    <w:lsdException w:name="Light Shading Accent 1" w:semiHidden="0" w:uiPriority="60" w:unhideWhenUsed="0"/>
-    <w:lsdException w:name="Light List Accent 1" w:semiHidden="0" w:uiPriority="61" w:unhideWhenUsed="0"/>
-    <w:lsdException w:name="Light Grid Accent 1" w:semiHidden="0" w:uiPriority="62" w:unhideWhenUsed="0"/>
-    <w:lsdException w:name="Medium Shading 1 Accent 1" w:semiHidden="0" w:uiPriority="63" w:unhideWhenUsed="0"/>
-    <w:lsdException w:name="Medium Shading 2 Accent 1" w:semiHidden="0" w:uiPriority="64" w:unhideWhenUsed="0"/>
-    <w:lsdException w:name="Medium List 1 Accent 1" w:semiHidden="0" w:uiPriority="65" w:unhideWhenUsed="0"/>
-    <w:lsdException w:name="Revision" w:unhideWhenUsed="0"/>
-    <w:lsdException w:name="List Paragraph" w:semiHidden="0" w:uiPriority="34" w:unhideWhenUsed="0" w:qFormat="1"/>
-    <w:lsdException w:name="Quote" w:semiHidden="0" w:uiPriority="29" w:unhideWhenUsed="0" w:qFormat="1"/>
-    <w:lsdException w:name="Intense Quote" w:semiHidden="0" w:uiPriority="30" w:unhideWhenUsed="0" w:qFormat="1"/>
-    <w:lsdException w:name="Medium List 2 Accent 1" w:semiHidden="0" w:uiPriority="66" w:unhideWhenUsed="0"/>
-    <w:lsdException w:name="Medium Grid 1 Accent 1" w:semiHidden="0" w:uiPriority="67" w:unhideWhenUsed="0"/>
-    <w:lsdException w:name="Medium Grid 2 Accent 1" w:semiHidden="0" w:uiPriority="68" w:unhideWhenUsed="0"/>
-    <w:lsdException w:name="Medium Grid 3 Accent 1" w:semiHidden="0" w:uiPriority="69" w:unhideWhenUsed="0"/>
-    <w:lsdException w:name="Dark List Accent 1" w:semiHidden="0" w:uiPriority="70" w:unhideWhenUsed="0"/>
-    <w:lsdException w:name="Colorful Shading Accent 1" w:semiHidden="0" w:uiPriority="71" w:unhideWhenUsed="0"/>
-    <w:lsdException w:name="Colorful List Accent 1" w:semiHidden="0" w:uiPriority="72" w:unhideWhenUsed="0"/>
-    <w:lsdException w:name="Colorful Grid Accent 1" w:semiHidden="0" w:uiPriority="73" w:unhideWhenUsed="0"/>
-    <w:lsdException w:name="Light Shading Accent 2" w:semiHidden="0" w:uiPriority="60" w:unhideWhenUsed="0"/>
-    <w:lsdException w:name="Light List Accent 2" w:semiHidden="0" w:uiPriority="61" w:unhideWhenUsed="0"/>
-    <w:lsdException w:name="Light Grid Accent 2" w:semiHidden="0" w:uiPriority="62" w:unhideWhenUsed="0"/>
-    <w:lsdException w:name="Medium Shading 1 Accent 2" w:semiHidden="0" w:uiPriority="63" w:unhideWhenUsed="0"/>
-    <w:lsdException w:name="Medium Shading 2 Accent 2" w:semiHidden="0" w:uiPriority="64" w:unhideWhenUsed="0"/>
-    <w:lsdException w:name="Medium List 1 Accent 2" w:semiHidden="0" w:uiPriority="65" w:unhideWhenUsed="0"/>
-    <w:lsdException w:name="Medium List 2 Accent 2" w:semiHidden="0" w:uiPriority="66" w:unhideWhenUsed="0"/>
-    <w:lsdException w:name="Medium Grid 1 Accent 2" w:semiHidden="0" w:uiPriority="67" w:unhideWhenUsed="0"/>
-    <w:lsdException w:name="Medium Grid 2 Accent 2" w:semiHidden="0" w:uiPriority="68" w:unhideWhenUsed="0"/>
-    <w:lsdException w:name="Medium Grid 3 Accent 2" w:semiHidden="0" w:uiPriority="69" w:unhideWhenUsed="0"/>
-    <w:lsdException w:name="Dark List Accent 2" w:semiHidden="0" w:uiPriority="70" w:unhideWhenUsed="0"/>
-    <w:lsdException w:name="Colorful Shading Accent 2" w:semiHidden="0" w:uiPriority="71" w:unhideWhenUsed="0"/>
-    <w:lsdException w:name="Colorful List Accent 2" w:semiHidden="0" w:uiPriority="72" w:unhideWhenUsed="0"/>
-    <w:lsdException w:name="Colorful Grid Accent 2" w:semiHidden="0" w:uiPriority="73" w:unhideWhenUsed="0"/>
-    <w:lsdException w:name="Light Shading Accent 3" w:semiHidden="0" w:uiPriority="60" w:unhideWhenUsed="0"/>
-    <w:lsdException w:name="Light List Accent 3" w:semiHidden="0" w:uiPriority="61" w:unhideWhenUsed="0"/>
-    <w:lsdException w:name="Light Grid Accent 3" w:semiHidden="0" w:uiPriority="62" w:unhideWhenUsed="0"/>
-    <w:lsdException w:name="Medium Shading 1 Accent 3" w:semiHidden="0" w:uiPriority="63" w:unhideWhenUsed="0"/>
-    <w:lsdException w:name="Medium Shading 2 Accent 3" w:semiHidden="0" w:uiPriority="64" w:unhideWhenUsed="0"/>
-    <w:lsdException w:name="Medium List 1 Accent 3" w:semiHidden="0" w:uiPriority="65" w:unhideWhenUsed="0"/>
-    <w:lsdException w:name="Medium List 2 Accent 3" w:semiHidden="0" w:uiPriority="66" w:unhideWhenUsed="0"/>
-    <w:lsdException w:name="Medium Grid 1 Accent 3" w:semiHidden="0" w:uiPriority="67" w:unhideWhenUsed="0"/>
-    <w:lsdException w:name="Medium Grid 2 Accent 3" w:semiHidden="0" w:uiPriority="68" w:unhideWhenUsed="0"/>
-    <w:lsdException w:name="Medium Grid 3 Accent 3" w:semiHidden="0" w:uiPriority="69" w:unhideWhenUsed="0"/>
-    <w:lsdException w:name="Dark List Accent 3" w:semiHidden="0" w:uiPriority="70" w:unhideWhenUsed="0"/>
-    <w:lsdException w:name="Colorful Shading Accent 3" w:semiHidden="0" w:uiPriority="71" w:unhideWhenUsed="0"/>
-    <w:lsdException w:name="Colorful List Accent 3" w:semiHidden="0" w:uiPriority="72" w:unhideWhenUsed="0"/>
-    <w:lsdException w:name="Colorful Grid Accent 3" w:semiHidden="0" w:uiPriority="73" w:unhideWhenUsed="0"/>
-    <w:lsdException w:name="Light Shading Accent 4" w:semiHidden="0" w:uiPriority="60" w:unhideWhenUsed="0"/>
-    <w:lsdException w:name="Light List Accent 4" w:semiHidden="0" w:uiPriority="61" w:unhideWhenUsed="0"/>
-    <w:lsdException w:name="Light Grid Accent 4" w:semiHidden="0" w:uiPriority="62" w:unhideWhenUsed="0"/>
-    <w:lsdException w:name="Medium Shading 1 Accent 4" w:semiHidden="0" w:uiPriority="63" w:unhideWhenUsed="0"/>
-    <w:lsdException w:name="Medium Shading 2 Accent 4" w:semiHidden="0" w:uiPriority="64" w:unhideWhenUsed="0"/>
-    <w:lsdException w:name="Medium List 1 Accent 4" w:semiHidden="0" w:uiPriority="65" w:unhideWhenUsed="0"/>
-    <w:lsdException w:name="Medium List 2 Accent 4" w:semiHidden="0" w:uiPriority="66" w:unhideWhenUsed="0"/>
-    <w:lsdException w:name="Medium Grid 1 Accent 4" w:semiHidden="0" w:uiPriority="67" w:unhideWhenUsed="0"/>
-    <w:lsdException w:name="Medium Grid 2 Accent 4" w:semiHidden="0" w:uiPriority="68" w:unhideWhenUsed="0"/>
-    <w:lsdException w:name="Medium Grid 3 Accent 4" w:semiHidden="0" w:uiPriority="69" w:unhideWhenUsed="0"/>
-    <w:lsdException w:name="Dark List Accent 4" w:semiHidden="0" w:uiPriority="70" w:unhideWhenUsed="0"/>
-    <w:lsdException w:name="Colorful Shading Accent 4" w:semiHidden="0" w:uiPriority="71" w:unhideWhenUsed="0"/>
-    <w:lsdException w:name="Colorful List Accent 4" w:semiHidden="0" w:uiPriority="72" w:unhideWhenUsed="0"/>
-    <w:lsdException w:name="Colorful Grid Accent 4" w:semiHidden="0" w:uiPriority="73" w:unhideWhenUsed="0"/>
-    <w:lsdException w:name="Light Shading Accent 5" w:semiHidden="0" w:uiPriority="60" w:unhideWhenUsed="0"/>
-    <w:lsdException w:name="Light List Accent 5" w:semiHidden="0" w:uiPriority="61" w:unhideWhenUsed="0"/>
-    <w:lsdException w:name="Light Grid Accent 5" w:semiHidden="0" w:uiPriority="62" w:unhideWhenUsed="0"/>
-    <w:lsdException w:name="Medium Shading 1 Accent 5" w:semiHidden="0" w:uiPriority="63" w:unhideWhenUsed="0"/>
-    <w:lsdException w:name="Medium Shading 2 Accent 5" w:semiHidden="0" w:uiPriority="64" w:unhideWhenUsed="0"/>
-    <w:lsdException w:name="Medium List 1 Accent 5" w:semiHidden="0" w:uiPriority="65" w:unhideWhenUsed="0"/>
-    <w:lsdException w:name="Medium List 2 Accent 5" w:semiHidden="0" w:uiPriority="66" w:unhideWhenUsed="0"/>
-    <w:lsdException w:name="Medium Grid 1 Accent 5" w:semiHidden="0" w:uiPriority="67" w:unhideWhenUsed="0"/>
-    <w:lsdException w:name="Medium Grid 2 Accent 5" w:semiHidden="0" w:uiPriority="68" w:unhideWhenUsed="0"/>
-    <w:lsdException w:name="Medium Grid 3 Accent 5" w:semiHidden="0" w:uiPriority="69" w:unhideWhenUsed="0"/>
-    <w:lsdException w:name="Dark List Accent 5" w:semiHidden="0" w:uiPriority="70" w:unhideWhenUsed="0"/>
-    <w:lsdException w:name="Colorful Shading Accent 5" w:semiHidden="0" w:uiPriority="71" w:unhideWhenUsed="0"/>
-    <w:lsdException w:name="Colorful List Accent 5" w:semiHidden="0" w:uiPriority="72" w:unhideWhenUsed="0"/>
-    <w:lsdException w:name="Colorful Grid Accent 5" w:semiHidden="0" w:uiPriority="73" w:unhideWhenUsed="0"/>
-    <w:lsdException w:name="Light Shading Accent 6" w:semiHidden="0" w:uiPriority="60" w:unhideWhenUsed="0"/>
-    <w:lsdException w:name="Light List Accent 6" w:semiHidden="0" w:uiPriority="61" w:unhideWhenUsed="0"/>
-    <w:lsdException w:name="Light Grid Accent 6" w:semiHidden="0" w:uiPriority="62" w:unhideWhenUsed="0"/>
-    <w:lsdException w:name="Medium Shading 1 Accent 6" w:semiHidden="0" w:uiPriority="63" w:unhideWhenUsed="0"/>
-    <w:lsdException w:name="Medium Shading 2 Accent 6" w:semiHidden="0" w:uiPriority="64" w:unhideWhenUsed="0"/>
-    <w:lsdException w:name="Medium List 1 Accent 6" w:semiHidden="0" w:uiPriority="65" w:unhideWhenUsed="0"/>
-    <w:lsdException w:name="Medium List 2 Accent 6" w:semiHidden="0" w:uiPriority="66" w:unhideWhenUsed="0"/>
-    <w:lsdException w:name="Medium Grid 1 Accent 6" w:semiHidden="0" w:uiPriority="67" w:unhideWhenUsed="0"/>
-    <w:lsdException w:name="Medium Grid 2 Accent 6" w:semiHidden="0" w:uiPriority="68" w:unhideWhenUsed="0"/>
-    <w:lsdException w:name="Medium Grid 3 Accent 6" w:semiHidden="0" w:uiPriority="69" w:unhideWhenUsed="0"/>
-    <w:lsdException w:name="Dark List Accent 6" w:semiHidden="0" w:uiPriority="70" w:unhideWhenUsed="0"/>
-    <w:lsdException w:name="Colorful Shading Accent 6" w:semiHidden="0" w:uiPriority="71" w:unhideWhenUsed="0"/>
-    <w:lsdException w:name="Colorful List Accent 6" w:semiHidden="0" w:uiPriority="72" w:unhideWhenUsed="0"/>
-    <w:lsdException w:name="Colorful Grid Accent 6" w:semiHidden="0" w:uiPriority="73" w:unhideWhenUsed="0"/>
-    <w:lsdException w:name="Subtle Emphasis" w:semiHidden="0" w:uiPriority="19" w:unhideWhenUsed="0" w:qFormat="1"/>
-    <w:lsdException w:name="Intense Emphasis" w:semiHidden="0" w:uiPriority="21" w:unhideWhenUsed="0" w:qFormat="1"/>
-    <w:lsdException w:name="Subtle Reference" w:semiHidden="0" w:uiPriority="31" w:unhideWhenUsed="0" w:qFormat="1"/>
-    <w:lsdException w:name="Intense Reference" w:semiHidden="0" w:uiPriority="32" w:unhideWhenUsed="0" w:qFormat="1"/>
-    <w:lsdException w:name="Book Title" w:semiHidden="0" w:uiPriority="33" w:unhideWhenUsed="0" w:qFormat="1"/>
-    <w:lsdException w:name="Bibliography" w:uiPriority="37"/>
-    <w:lsdException w:name="TOC Heading" w:uiPriority="39" w:qFormat="1"/>
+  <w:latentStyles w:defLockedState="0" w:defUIPriority="99" w:defSemiHidden="0" w:defUnhideWhenUsed="0" w:defQFormat="0" w:count="380">
+    <w:lsdException w:name="Normal" w:uiPriority="0" w:qFormat="1"/>
+    <w:lsdException w:name="heading 1" w:uiPriority="9" w:qFormat="1"/>
+    <w:lsdException w:name="heading 2" w:semiHidden="1" w:uiPriority="9" w:unhideWhenUsed="1" w:qFormat="1"/>
+    <w:lsdException w:name="heading 3" w:semiHidden="1" w:uiPriority="9" w:unhideWhenUsed="1" w:qFormat="1"/>
+    <w:lsdException w:name="heading 4" w:semiHidden="1" w:uiPriority="9" w:unhideWhenUsed="1" w:qFormat="1"/>
+    <w:lsdException w:name="heading 5" w:semiHidden="1" w:uiPriority="9" w:unhideWhenUsed="1" w:qFormat="1"/>
+    <w:lsdException w:name="heading 6" w:semiHidden="1" w:uiPriority="9" w:unhideWhenUsed="1" w:qFormat="1"/>
+    <w:lsdException w:name="heading 7" w:semiHidden="1" w:uiPriority="9" w:unhideWhenUsed="1" w:qFormat="1"/>
+    <w:lsdException w:name="heading 8" w:semiHidden="1" w:uiPriority="9" w:unhideWhenUsed="1" w:qFormat="1"/>
+    <w:lsdException w:name="heading 9" w:semiHidden="1" w:uiPriority="9" w:unhideWhenUsed="1" w:qFormat="1"/>
+    <w:lsdException w:name="index 1" w:semiHidden="1" w:unhideWhenUsed="1"/>
+    <w:lsdException w:name="index 2" w:semiHidden="1" w:unhideWhenUsed="1"/>
+    <w:lsdException w:name="index 3" w:semiHidden="1" w:unhideWhenUsed="1"/>
+    <w:lsdException w:name="index 4" w:semiHidden="1" w:unhideWhenUsed="1"/>
+    <w:lsdException w:name="index 5" w:semiHidden="1" w:unhideWhenUsed="1"/>
+    <w:lsdException w:name="index 6" w:semiHidden="1" w:unhideWhenUsed="1"/>
+    <w:lsdException w:name="index 7" w:semiHidden="1" w:unhideWhenUsed="1"/>
+    <w:lsdException w:name="index 8" w:semiHidden="1" w:unhideWhenUsed="1"/>
+    <w:lsdException w:name="index 9" w:semiHidden="1" w:unhideWhenUsed="1"/>
+    <w:lsdException w:name="toc 1" w:semiHidden="1" w:uiPriority="39" w:unhideWhenUsed="1"/>
+    <w:lsdException w:name="toc 2" w:semiHidden="1" w:uiPriority="39" w:unhideWhenUsed="1"/>
+    <w:lsdException w:name="toc 3" w:semiHidden="1" w:uiPriority="39" w:unhideWhenUsed="1"/>
+    <w:lsdException w:name="toc 4" w:semiHidden="1" w:uiPriority="39" w:unhideWhenUsed="1"/>
+    <w:lsdException w:name="toc 5" w:semiHidden="1" w:uiPriority="39" w:unhideWhenUsed="1"/>
+    <w:lsdException w:name="toc 6" w:semiHidden="1" w:uiPriority="39" w:unhideWhenUsed="1"/>
+    <w:lsdException w:name="toc 7" w:semiHidden="1" w:uiPriority="39" w:unhideWhenUsed="1"/>
+    <w:lsdException w:name="toc 8" w:semiHidden="1" w:uiPriority="39" w:unhideWhenUsed="1"/>
+    <w:lsdException w:name="toc 9" w:semiHidden="1" w:uiPriority="39" w:unhideWhenUsed="1"/>
+    <w:lsdException w:name="Normal Indent" w:semiHidden="1" w:unhideWhenUsed="1"/>
+    <w:lsdException w:name="footnote text" w:semiHidden="1" w:unhideWhenUsed="1"/>
+    <w:lsdException w:name="annotation text" w:semiHidden="1" w:unhideWhenUsed="1"/>
+    <w:lsdException w:name="header" w:semiHidden="1" w:unhideWhenUsed="1"/>
+    <w:lsdException w:name="footer" w:semiHidden="1" w:unhideWhenUsed="1"/>
+    <w:lsdException w:name="index heading" w:semiHidden="1" w:unhideWhenUsed="1"/>
+    <w:lsdException w:name="caption" w:semiHidden="1" w:uiPriority="35" w:unhideWhenUsed="1" w:qFormat="1"/>
+    <w:lsdException w:name="table of figures" w:semiHidden="1" w:unhideWhenUsed="1"/>
+    <w:lsdException w:name="envelope address" w:semiHidden="1" w:unhideWhenUsed="1"/>
+    <w:lsdException w:name="envelope return" w:semiHidden="1" w:unhideWhenUsed="1"/>
+    <w:lsdException w:name="footnote reference" w:semiHidden="1" w:unhideWhenUsed="1"/>
+    <w:lsdException w:name="annotation reference" w:semiHidden="1" w:unhideWhenUsed="1"/>
+    <w:lsdException w:name="line number" w:semiHidden="1" w:unhideWhenUsed="1"/>
+    <w:lsdException w:name="page number" w:semiHidden="1" w:unhideWhenUsed="1"/>
+    <w:lsdException w:name="endnote reference" w:semiHidden="1" w:unhideWhenUsed="1"/>
+    <w:lsdException w:name="endnote text" w:semiHidden="1" w:unhideWhenUsed="1"/>
+    <w:lsdException w:name="table of authorities" w:semiHidden="1" w:unhideWhenUsed="1"/>
+    <w:lsdException w:name="macro" w:semiHidden="1" w:unhideWhenUsed="1"/>
+    <w:lsdException w:name="toa heading" w:semiHidden="1" w:unhideWhenUsed="1"/>
+    <w:lsdException w:name="List" w:semiHidden="1" w:unhideWhenUsed="1"/>
+    <w:lsdException w:name="List Bullet" w:semiHidden="1" w:unhideWhenUsed="1"/>
+    <w:lsdException w:name="List Number" w:semiHidden="1" w:unhideWhenUsed="1"/>
+    <w:lsdException w:name="List 2" w:semiHidden="1" w:unhideWhenUsed="1"/>
+    <w:lsdException w:name="List 3" w:semiHidden="1" w:unhideWhenUsed="1"/>
+    <w:lsdException w:name="List 4" w:semiHidden="1" w:unhideWhenUsed="1"/>
+    <w:lsdException w:name="List 5" w:semiHidden="1" w:unhideWhenUsed="1"/>
+    <w:lsdException w:name="List Bullet 2" w:semiHidden="1" w:unhideWhenUsed="1"/>
+    <w:lsdException w:name="List Bullet 3" w:semiHidden="1" w:unhideWhenUsed="1"/>
+    <w:lsdException w:name="List Bullet 4" w:semiHidden="1" w:unhideWhenUsed="1"/>
+    <w:lsdException w:name="List Bullet 5" w:semiHidden="1" w:unhideWhenUsed="1"/>
+    <w:lsdException w:name="List Number 2" w:semiHidden="1" w:unhideWhenUsed="1"/>
+    <w:lsdException w:name="List Number 3" w:semiHidden="1" w:unhideWhenUsed="1"/>
+    <w:lsdException w:name="List Number 4" w:semiHidden="1" w:unhideWhenUsed="1"/>
+    <w:lsdException w:name="List Number 5" w:semiHidden="1" w:unhideWhenUsed="1"/>
+    <w:lsdException w:name="Title" w:uiPriority="10" w:qFormat="1"/>
+    <w:lsdException w:name="Closing" w:semiHidden="1" w:unhideWhenUsed="1"/>
+    <w:lsdException w:name="Signature" w:semiHidden="1" w:unhideWhenUsed="1"/>
+    <w:lsdException w:name="Default Paragraph Font" w:semiHidden="1" w:uiPriority="1" w:unhideWhenUsed="1"/>
+    <w:lsdException w:name="Body Text" w:semiHidden="1" w:unhideWhenUsed="1"/>
+    <w:lsdException w:name="Body Text Indent" w:semiHidden="1" w:unhideWhenUsed="1"/>
+    <w:lsdException w:name="List Continue" w:semiHidden="1" w:unhideWhenUsed="1"/>
+    <w:lsdException w:name="List Continue 2" w:semiHidden="1" w:unhideWhenUsed="1"/>
+    <w:lsdException w:name="List Continue 3" w:semiHidden="1" w:unhideWhenUsed="1"/>
+    <w:lsdException w:name="List Continue 4" w:semiHidden="1" w:unhideWhenUsed="1"/>
+    <w:lsdException w:name="List Continue 5" w:semiHidden="1" w:unhideWhenUsed="1"/>
+    <w:lsdException w:name="Message Header" w:semiHidden="1" w:unhideWhenUsed="1"/>
+    <w:lsdException w:name="Subtitle" w:uiPriority="11" w:qFormat="1"/>
+    <w:lsdException w:name="Salutation" w:semiHidden="1" w:unhideWhenUsed="1"/>
+    <w:lsdException w:name="Date" w:semiHidden="1" w:unhideWhenUsed="1"/>
+    <w:lsdException w:name="Body Text First Indent" w:semiHidden="1" w:unhideWhenUsed="1"/>
+    <w:lsdException w:name="Body Text First Indent 2" w:semiHidden="1" w:unhideWhenUsed="1"/>
+    <w:lsdException w:name="Note Heading" w:semiHidden="1" w:unhideWhenUsed="1"/>
+    <w:lsdException w:name="Body Text 2" w:semiHidden="1" w:unhideWhenUsed="1"/>
+    <w:lsdException w:name="Body Text 3" w:semiHidden="1" w:unhideWhenUsed="1"/>
+    <w:lsdException w:name="Body Text Indent 2" w:semiHidden="1" w:unhideWhenUsed="1"/>
+    <w:lsdException w:name="Body Text Indent 3" w:semiHidden="1" w:unhideWhenUsed="1"/>
+    <w:lsdException w:name="Block Text" w:semiHidden="1" w:unhideWhenUsed="1"/>
+    <w:lsdException w:name="Hyperlink" w:semiHidden="1" w:unhideWhenUsed="1"/>
+    <w:lsdException w:name="FollowedHyperlink" w:semiHidden="1" w:unhideWhenUsed="1"/>
+    <w:lsdException w:name="Strong" w:uiPriority="22" w:qFormat="1"/>
+    <w:lsdException w:name="Emphasis" w:uiPriority="20" w:qFormat="1"/>
+    <w:lsdException w:name="Document Map" w:semiHidden="1" w:unhideWhenUsed="1"/>
+    <w:lsdException w:name="Plain Text" w:semiHidden="1" w:unhideWhenUsed="1"/>
+    <w:lsdException w:name="E-mail Signature" w:semiHidden="1" w:unhideWhenUsed="1"/>
+    <w:lsdException w:name="HTML Top of Form" w:semiHidden="1" w:unhideWhenUsed="1"/>
+    <w:lsdException w:name="HTML Bottom of Form" w:semiHidden="1" w:unhideWhenUsed="1"/>
+    <w:lsdException w:name="Normal (Web)" w:semiHidden="1" w:unhideWhenUsed="1"/>
+    <w:lsdException w:name="HTML Acronym" w:semiHidden="1" w:unhideWhenUsed="1"/>
+    <w:lsdException w:name="HTML Address" w:semiHidden="1" w:unhideWhenUsed="1"/>
+    <w:lsdException w:name="HTML Cite" w:semiHidden="1" w:unhideWhenUsed="1"/>
+    <w:lsdException w:name="HTML Code" w:semiHidden="1" w:unhideWhenUsed="1"/>
+    <w:lsdException w:name="HTML Definition" w:semiHidden="1" w:unhideWhenUsed="1"/>
+    <w:lsdException w:name="HTML Keyboard" w:semiHidden="1" w:unhideWhenUsed="1"/>
+    <w:lsdException w:name="HTML Preformatted" w:semiHidden="1" w:unhideWhenUsed="1"/>
+    <w:lsdException w:name="HTML Sample" w:semiHidden="1" w:unhideWhenUsed="1"/>
+    <w:lsdException w:name="HTML Typewriter" w:semiHidden="1" w:unhideWhenUsed="1"/>
+    <w:lsdException w:name="HTML Variable" w:semiHidden="1" w:unhideWhenUsed="1"/>
+    <w:lsdException w:name="Normal Table" w:semiHidden="1" w:unhideWhenUsed="1"/>
+    <w:lsdException w:name="annotation subject" w:semiHidden="1" w:unhideWhenUsed="1"/>
+    <w:lsdException w:name="No List" w:semiHidden="1" w:unhideWhenUsed="1"/>
+    <w:lsdException w:name="Outline List 1" w:semiHidden="1" w:unhideWhenUsed="1"/>
+    <w:lsdException w:name="Outline List 2" w:semiHidden="1" w:unhideWhenUsed="1"/>
+    <w:lsdException w:name="Outline List 3" w:semiHidden="1" w:unhideWhenUsed="1"/>
+    <w:lsdException w:name="Table Simple 1" w:semiHidden="1" w:unhideWhenUsed="1"/>
+    <w:lsdException w:name="Table Simple 2" w:semiHidden="1" w:unhideWhenUsed="1"/>
+    <w:lsdException w:name="Table Simple 3" w:semiHidden="1" w:unhideWhenUsed="1"/>
+    <w:lsdException w:name="Table Classic 1" w:semiHidden="1" w:unhideWhenUsed="1"/>
+    <w:lsdException w:name="Table Classic 2" w:semiHidden="1" w:unhideWhenUsed="1"/>
+    <w:lsdException w:name="Table Classic 3" w:semiHidden="1" w:unhideWhenUsed="1"/>
+    <w:lsdException w:name="Table Classic 4" w:semiHidden="1" w:unhideWhenUsed="1"/>
+    <w:lsdException w:name="Table Colorful 1" w:semiHidden="1" w:unhideWhenUsed="1"/>
+    <w:lsdException w:name="Table Colorful 2" w:semiHidden="1" w:unhideWhenUsed="1"/>
+    <w:lsdException w:name="Table Colorful 3" w:semiHidden="1" w:unhideWhenUsed="1"/>
+    <w:lsdException w:name="Table Columns 1" w:semiHidden="1" w:unhideWhenUsed="1"/>
+    <w:lsdException w:name="Table Columns 2" w:semiHidden="1" w:unhideWhenUsed="1"/>
+    <w:lsdException w:name="Table Columns 3" w:semiHidden="1" w:unhideWhenUsed="1"/>
+    <w:lsdException w:name="Table Columns 4" w:semiHidden="1" w:unhideWhenUsed="1"/>
+    <w:lsdException w:name="Table Columns 5" w:semiHidden="1" w:unhideWhenUsed="1"/>
+    <w:lsdException w:name="Table Grid 1" w:semiHidden="1" w:unhideWhenUsed="1"/>
+    <w:lsdException w:name="Table Grid 2" w:semiHidden="1" w:unhideWhenUsed="1"/>
+    <w:lsdException w:name="Table Grid 3" w:semiHidden="1" w:unhideWhenUsed="1"/>
+    <w:lsdException w:name="Table Grid 4" w:semiHidden="1" w:unhideWhenUsed="1"/>
+    <w:lsdException w:name="Table Grid 5" w:semiHidden="1" w:unhideWhenUsed="1"/>
+    <w:lsdException w:name="Table Grid 6" w:semiHidden="1" w:unhideWhenUsed="1"/>
+    <w:lsdException w:name="Table Grid 7" w:semiHidden="1" w:unhideWhenUsed="1"/>
+    <w:lsdException w:name="Table Grid 8" w:semiHidden="1" w:unhideWhenUsed="1"/>
+    <w:lsdException w:name="Table List 1" w:semiHidden="1" w:unhideWhenUsed="1"/>
+    <w:lsdException w:name="Table List 2" w:semiHidden="1" w:unhideWhenUsed="1"/>
+    <w:lsdException w:name="Table List 3" w:semiHidden="1" w:unhideWhenUsed="1"/>
+    <w:lsdException w:name="Table List 4" w:semiHidden="1" w:unhideWhenUsed="1"/>
+    <w:lsdException w:name="Table List 5" w:semiHidden="1" w:unhideWhenUsed="1"/>
+    <w:lsdException w:name="Table List 6" w:semiHidden="1" w:unhideWhenUsed="1"/>
+    <w:lsdException w:name="Table List 7" w:semiHidden="1" w:unhideWhenUsed="1"/>
+    <w:lsdException w:name="Table List 8" w:semiHidden="1" w:unhideWhenUsed="1"/>
+    <w:lsdException w:name="Table 3D effects 1" w:semiHidden="1" w:unhideWhenUsed="1"/>
+    <w:lsdException w:name="Table 3D effects 2" w:semiHidden="1" w:unhideWhenUsed="1"/>
+    <w:lsdException w:name="Table 3D effects 3" w:semiHidden="1" w:unhideWhenUsed="1"/>
+    <w:lsdException w:name="Table Contemporary" w:semiHidden="1" w:unhideWhenUsed="1"/>
+    <w:lsdException w:name="Table Elegant" w:semiHidden="1" w:unhideWhenUsed="1"/>
+    <w:lsdException w:name="Table Professional" w:semiHidden="1" w:unhideWhenUsed="1"/>
+    <w:lsdException w:name="Table Subtle 1" w:semiHidden="1" w:unhideWhenUsed="1"/>
+    <w:lsdException w:name="Table Subtle 2" w:semiHidden="1" w:unhideWhenUsed="1"/>
+    <w:lsdException w:name="Table Web 1" w:semiHidden="1" w:unhideWhenUsed="1"/>
+    <w:lsdException w:name="Table Web 2" w:semiHidden="1" w:unhideWhenUsed="1"/>
+    <w:lsdException w:name="Table Web 3" w:semiHidden="1" w:unhideWhenUsed="1"/>
+    <w:lsdException w:name="Balloon Text" w:semiHidden="1" w:unhideWhenUsed="1"/>
+    <w:lsdException w:name="Table Grid" w:uiPriority="59"/>
+    <w:lsdException w:name="Table Theme" w:semiHidden="1" w:unhideWhenUsed="1"/>
+    <w:lsdException w:name="Note Level 1" w:semiHidden="1" w:unhideWhenUsed="1"/>
+    <w:lsdException w:name="Note Level 2" w:semiHidden="1" w:unhideWhenUsed="1"/>
+    <w:lsdException w:name="Note Level 3" w:semiHidden="1" w:unhideWhenUsed="1"/>
+    <w:lsdException w:name="Note Level 4" w:semiHidden="1" w:unhideWhenUsed="1"/>
+    <w:lsdException w:name="Note Level 5" w:semiHidden="1" w:unhideWhenUsed="1"/>
+    <w:lsdException w:name="Note Level 6" w:semiHidden="1" w:unhideWhenUsed="1"/>
+    <w:lsdException w:name="Note Level 7" w:semiHidden="1" w:unhideWhenUsed="1"/>
+    <w:lsdException w:name="Note Level 8" w:semiHidden="1" w:unhideWhenUsed="1"/>
+    <w:lsdException w:name="Note Level 9" w:semiHidden="1" w:unhideWhenUsed="1"/>
+    <w:lsdException w:name="Placeholder Text" w:semiHidden="1"/>
+    <w:lsdException w:name="No Spacing" w:uiPriority="1" w:qFormat="1"/>
+    <w:lsdException w:name="Light Shading" w:uiPriority="60"/>
+    <w:lsdException w:name="Light List" w:uiPriority="61"/>
+    <w:lsdException w:name="Light Grid" w:uiPriority="62"/>
+    <w:lsdException w:name="Medium Shading 1" w:uiPriority="63"/>
+    <w:lsdException w:name="Medium Shading 2" w:uiPriority="64"/>
+    <w:lsdException w:name="Medium List 1" w:uiPriority="65"/>
+    <w:lsdException w:name="Medium List 2" w:uiPriority="66"/>
+    <w:lsdException w:name="Medium Grid 1" w:uiPriority="67"/>
+    <w:lsdException w:name="Medium Grid 2" w:uiPriority="68"/>
+    <w:lsdException w:name="Medium Grid 3" w:uiPriority="69"/>
+    <w:lsdException w:name="Dark List" w:uiPriority="70"/>
+    <w:lsdException w:name="Colorful Shading" w:uiPriority="71"/>
+    <w:lsdException w:name="Colorful List" w:uiPriority="72"/>
+    <w:lsdException w:name="Colorful Grid" w:uiPriority="73"/>
+    <w:lsdException w:name="Light Shading Accent 1" w:uiPriority="60"/>
+    <w:lsdException w:name="Light List Accent 1" w:uiPriority="61"/>
+    <w:lsdException w:name="Light Grid Accent 1" w:uiPriority="62"/>
+    <w:lsdException w:name="Medium Shading 1 Accent 1" w:uiPriority="63"/>
+    <w:lsdException w:name="Medium Shading 2 Accent 1" w:uiPriority="64"/>
+    <w:lsdException w:name="Medium List 1 Accent 1" w:uiPriority="65"/>
+    <w:lsdException w:name="Revision" w:semiHidden="1"/>
+    <w:lsdException w:name="List Paragraph" w:uiPriority="34" w:qFormat="1"/>
+    <w:lsdException w:name="Quote" w:uiPriority="29" w:qFormat="1"/>
+    <w:lsdException w:name="Intense Quote" w:uiPriority="30" w:qFormat="1"/>
+    <w:lsdException w:name="Medium List 2 Accent 1" w:uiPriority="66"/>
+    <w:lsdException w:name="Medium Grid 1 Accent 1" w:uiPriority="67"/>
+    <w:lsdException w:name="Medium Grid 2 Accent 1" w:uiPriority="68"/>
+    <w:lsdException w:name="Medium Grid 3 Accent 1" w:uiPriority="69"/>
+    <w:lsdException w:name="Dark List Accent 1" w:uiPriority="70"/>
+    <w:lsdException w:name="Colorful Shading Accent 1" w:uiPriority="71"/>
+    <w:lsdException w:name="Colorful List Accent 1" w:uiPriority="72"/>
+    <w:lsdException w:name="Colorful Grid Accent 1" w:uiPriority="73"/>
+    <w:lsdException w:name="Light Shading Accent 2" w:uiPriority="60"/>
+    <w:lsdException w:name="Light List Accent 2" w:uiPriority="61"/>
+    <w:lsdException w:name="Light Grid Accent 2" w:uiPriority="62"/>
+    <w:lsdException w:name="Medium Shading 1 Accent 2" w:uiPriority="63"/>
+    <w:lsdException w:name="Medium Shading 2 Accent 2" w:uiPriority="64"/>
+    <w:lsdException w:name="Medium List 1 Accent 2" w:uiPriority="65"/>
+    <w:lsdException w:name="Medium List 2 Accent 2" w:uiPriority="66"/>
+    <w:lsdException w:name="Medium Grid 1 Accent 2" w:uiPriority="67"/>
+    <w:lsdException w:name="Medium Grid 2 Accent 2" w:uiPriority="68"/>
+    <w:lsdException w:name="Medium Grid 3 Accent 2" w:uiPriority="69"/>
+    <w:lsdException w:name="Dark List Accent 2" w:uiPriority="70"/>
+    <w:lsdException w:name="Colorful Shading Accent 2" w:uiPriority="71"/>
+    <w:lsdException w:name="Colorful List Accent 2" w:uiPriority="72"/>
+    <w:lsdException w:name="Colorful Grid Accent 2" w:uiPriority="73"/>
+    <w:lsdException w:name="Light Shading Accent 3" w:uiPriority="60"/>
+    <w:lsdException w:name="Light List Accent 3" w:uiPriority="61"/>
+    <w:lsdException w:name="Light Grid Accent 3" w:uiPriority="62"/>
+    <w:lsdException w:name="Medium Shading 1 Accent 3" w:uiPriority="63"/>
+    <w:lsdException w:name="Medium Shading 2 Accent 3" w:uiPriority="64"/>
+    <w:lsdException w:name="Medium List 1 Accent 3" w:uiPriority="65"/>
+    <w:lsdException w:name="Medium List 2 Accent 3" w:uiPriority="66"/>
+    <w:lsdException w:name="Medium Grid 1 Accent 3" w:uiPriority="67"/>
+    <w:lsdException w:name="Medium Grid 2 Accent 3" w:uiPriority="68"/>
+    <w:lsdException w:name="Medium Grid 3 Accent 3" w:uiPriority="69"/>
+    <w:lsdException w:name="Dark List Accent 3" w:uiPriority="70"/>
+    <w:lsdException w:name="Colorful Shading Accent 3" w:uiPriority="71"/>
+    <w:lsdException w:name="Colorful List Accent 3" w:uiPriority="72"/>
+    <w:lsdException w:name="Colorful Grid Accent 3" w:uiPriority="73"/>
+    <w:lsdException w:name="Light Shading Accent 4" w:uiPriority="60"/>
+    <w:lsdException w:name="Light List Accent 4" w:uiPriority="61"/>
+    <w:lsdException w:name="Light Grid Accent 4" w:uiPriority="62"/>
+    <w:lsdException w:name="Medium Shading 1 Accent 4" w:uiPriority="63"/>
+    <w:lsdException w:name="Medium Shading 2 Accent 4" w:uiPriority="64"/>
+    <w:lsdException w:name="Medium List 1 Accent 4" w:uiPriority="65"/>
+    <w:lsdException w:name="Medium List 2 Accent 4" w:uiPriority="66"/>
+    <w:lsdException w:name="Medium Grid 1 Accent 4" w:uiPriority="67"/>
+    <w:lsdException w:name="Medium Grid 2 Accent 4" w:uiPriority="68"/>
+    <w:lsdException w:name="Medium Grid 3 Accent 4" w:uiPriority="69"/>
+    <w:lsdException w:name="Dark List Accent 4" w:uiPriority="70"/>
+    <w:lsdException w:name="Colorful Shading Accent 4" w:uiPriority="71"/>
+    <w:lsdException w:name="Colorful List Accent 4" w:uiPriority="72"/>
+    <w:lsdException w:name="Colorful Grid Accent 4" w:uiPriority="73"/>
+    <w:lsdException w:name="Light Shading Accent 5" w:uiPriority="60"/>
+    <w:lsdException w:name="Light List Accent 5" w:uiPriority="61"/>
+    <w:lsdException w:name="Light Grid Accent 5" w:uiPriority="62"/>
+    <w:lsdException w:name="Medium Shading 1 Accent 5" w:uiPriority="63"/>
+    <w:lsdException w:name="Medium Shading 2 Accent 5" w:uiPriority="64"/>
+    <w:lsdException w:name="Medium List 1 Accent 5" w:uiPriority="65"/>
+    <w:lsdException w:name="Medium List 2 Accent 5" w:uiPriority="66"/>
+    <w:lsdException w:name="Medium Grid 1 Accent 5" w:uiPriority="67"/>
+    <w:lsdException w:name="Medium Grid 2 Accent 5" w:uiPriority="68"/>
+    <w:lsdException w:name="Medium Grid 3 Accent 5" w:uiPriority="69"/>
+    <w:lsdException w:name="Dark List Accent 5" w:uiPriority="70"/>
+    <w:lsdException w:name="Colorful Shading Accent 5" w:uiPriority="71"/>
+    <w:lsdException w:name="Colorful List Accent 5" w:uiPriority="72"/>
+    <w:lsdException w:name="Colorful Grid Accent 5" w:uiPriority="73"/>
+    <w:lsdException w:name="Light Shading Accent 6" w:uiPriority="60"/>
+    <w:lsdException w:name="Light List Accent 6" w:uiPriority="61"/>
+    <w:lsdException w:name="Light Grid Accent 6" w:uiPriority="62"/>
+    <w:lsdException w:name="Medium Shading 1 Accent 6" w:uiPriority="63"/>
+    <w:lsdException w:name="Medium Shading 2 Accent 6" w:uiPriority="64"/>
+    <w:lsdException w:name="Medium List 1 Accent 6" w:uiPriority="65"/>
+    <w:lsdException w:name="Medium List 2 Accent 6" w:uiPriority="66"/>
+    <w:lsdException w:name="Medium Grid 1 Accent 6" w:uiPriority="67"/>
+    <w:lsdException w:name="Medium Grid 2 Accent 6" w:uiPriority="68"/>
+    <w:lsdException w:name="Medium Grid 3 Accent 6" w:uiPriority="69"/>
+    <w:lsdException w:name="Dark List Accent 6" w:uiPriority="70"/>
+    <w:lsdException w:name="Colorful Shading Accent 6" w:uiPriority="71"/>
+    <w:lsdException w:name="Colorful List Accent 6" w:uiPriority="72"/>
+    <w:lsdException w:name="Colorful Grid Accent 6" w:uiPriority="73"/>
+    <w:lsdException w:name="Subtle Emphasis" w:uiPriority="19" w:qFormat="1"/>
+    <w:lsdException w:name="Intense Emphasis" w:uiPriority="21" w:qFormat="1"/>
+    <w:lsdException w:name="Subtle Reference" w:uiPriority="31" w:qFormat="1"/>
+    <w:lsdException w:name="Intense Reference" w:uiPriority="32" w:qFormat="1"/>
+    <w:lsdException w:name="Book Title" w:uiPriority="33" w:qFormat="1"/>
+    <w:lsdException w:name="Bibliography" w:semiHidden="1" w:uiPriority="37" w:unhideWhenUsed="1"/>
+    <w:lsdException w:name="TOC Heading" w:semiHidden="1" w:uiPriority="39" w:unhideWhenUsed="1" w:qFormat="1"/>
+    <w:lsdException w:name="Plain Table 1" w:uiPriority="41"/>
+    <w:lsdException w:name="Plain Table 2" w:uiPriority="42"/>
+    <w:lsdException w:name="Plain Table 3" w:uiPriority="43"/>
+    <w:lsdException w:name="Plain Table 4" w:uiPriority="44"/>
+    <w:lsdException w:name="Plain Table 5" w:uiPriority="45"/>
+    <w:lsdException w:name="Grid Table Light" w:uiPriority="40"/>
+    <w:lsdException w:name="Grid Table 1 Light" w:uiPriority="46"/>
+    <w:lsdException w:name="Grid Table 2" w:uiPriority="47"/>
+    <w:lsdException w:name="Grid Table 3" w:uiPriority="48"/>
+    <w:lsdException w:name="Grid Table 4" w:uiPriority="49"/>
+    <w:lsdException w:name="Grid Table 5 Dark" w:uiPriority="50"/>
+    <w:lsdException w:name="Grid Table 6 Colorful" w:uiPriority="51"/>
+    <w:lsdException w:name="Grid Table 7 Colorful" w:uiPriority="52"/>
+    <w:lsdException w:name="Grid Table 1 Light Accent 1" w:uiPriority="46"/>
+    <w:lsdException w:name="Grid Table 2 Accent 1" w:uiPriority="47"/>
+    <w:lsdException w:name="Grid Table 3 Accent 1" w:uiPriority="48"/>
+    <w:lsdException w:name="Grid Table 4 Accent 1" w:uiPriority="49"/>
+    <w:lsdException w:name="Grid Table 5 Dark Accent 1" w:uiPriority="50"/>
+    <w:lsdException w:name="Grid Table 6 Colorful Accent 1" w:uiPriority="51"/>
+    <w:lsdException w:name="Grid Table 7 Colorful Accent 1" w:uiPriority="52"/>
+    <w:lsdException w:name="Grid Table 1 Light Accent 2" w:uiPriority="46"/>
+    <w:lsdException w:name="Grid Table 2 Accent 2" w:uiPriority="47"/>
+    <w:lsdException w:name="Grid Table 3 Accent 2" w:uiPriority="48"/>
+    <w:lsdException w:name="Grid Table 4 Accent 2" w:uiPriority="49"/>
+    <w:lsdException w:name="Grid Table 5 Dark Accent 2" w:uiPriority="50"/>
+    <w:lsdException w:name="Grid Table 6 Colorful Accent 2" w:uiPriority="51"/>
+    <w:lsdException w:name="Grid Table 7 Colorful Accent 2" w:uiPriority="52"/>
+    <w:lsdException w:name="Grid Table 1 Light Accent 3" w:uiPriority="46"/>
+    <w:lsdException w:name="Grid Table 2 Accent 3" w:uiPriority="47"/>
+    <w:lsdException w:name="Grid Table 3 Accent 3" w:uiPriority="48"/>
+    <w:lsdException w:name="Grid Table 4 Accent 3" w:uiPriority="49"/>
+    <w:lsdException w:name="Grid Table 5 Dark Accent 3" w:uiPriority="50"/>
+    <w:lsdException w:name="Grid Table 6 Colorful Accent 3" w:uiPriority="51"/>
+    <w:lsdException w:name="Grid Table 7 Colorful Accent 3" w:uiPriority="52"/>
+    <w:lsdException w:name="Grid Table 1 Light Accent 4" w:uiPriority="46"/>
+    <w:lsdException w:name="Grid Table 2 Accent 4" w:uiPriority="47"/>
+    <w:lsdException w:name="Grid Table 3 Accent 4" w:uiPriority="48"/>
+    <w:lsdException w:name="Grid Table 4 Accent 4" w:uiPriority="49"/>
+    <w:lsdException w:name="Grid Table 5 Dark Accent 4" w:uiPriority="50"/>
+    <w:lsdException w:name="Grid Table 6 Colorful Accent 4" w:uiPriority="51"/>
+    <w:lsdException w:name="Grid Table 7 Colorful Accent 4" w:uiPriority="52"/>
+    <w:lsdException w:name="Grid Table 1 Light Accent 5" w:uiPriority="46"/>
+    <w:lsdException w:name="Grid Table 2 Accent 5" w:uiPriority="47"/>
+    <w:lsdException w:name="Grid Table 3 Accent 5" w:uiPriority="48"/>
+    <w:lsdException w:name="Grid Table 4 Accent 5" w:uiPriority="49"/>
+    <w:lsdException w:name="Grid Table 5 Dark Accent 5" w:uiPriority="50"/>
+    <w:lsdException w:name="Grid Table 6 Colorful Accent 5" w:uiPriority="51"/>
+    <w:lsdException w:name="Grid Table 7 Colorful Accent 5" w:uiPriority="52"/>
+    <w:lsdException w:name="Grid Table 1 Light Accent 6" w:uiPriority="46"/>
+    <w:lsdException w:name="Grid Table 2 Accent 6" w:uiPriority="47"/>
+    <w:lsdException w:name="Grid Table 3 Accent 6" w:uiPriority="48"/>
+    <w:lsdException w:name="Grid Table 4 Accent 6" w:uiPriority="49"/>
+    <w:lsdException w:name="Grid Table 5 Dark Accent 6" w:uiPriority="50"/>
+    <w:lsdException w:name="Grid Table 6 Colorful Accent 6" w:uiPriority="51"/>
+    <w:lsdException w:name="Grid Table 7 Colorful Accent 6" w:uiPriority="52"/>
+    <w:lsdException w:name="List Table 1 Light" w:uiPriority="46"/>
+    <w:lsdException w:name="List Table 2" w:uiPriority="47"/>
+    <w:lsdException w:name="List Table 3" w:uiPriority="48"/>
+    <w:lsdException w:name="List Table 4" w:uiPriority="49"/>
+    <w:lsdException w:name="List Table 5 Dark" w:uiPriority="50"/>
+    <w:lsdException w:name="List Table 6 Colorful" w:uiPriority="51"/>
+    <w:lsdException w:name="List Table 7 Colorful" w:uiPriority="52"/>
+    <w:lsdException w:name="List Table 1 Light Accent 1" w:uiPriority="46"/>
+    <w:lsdException w:name="List Table 2 Accent 1" w:uiPriority="47"/>
+    <w:lsdException w:name="List Table 3 Accent 1" w:uiPriority="48"/>
+    <w:lsdException w:name="List Table 4 Accent 1" w:uiPriority="49"/>
+    <w:lsdException w:name="List Table 5 Dark Accent 1" w:uiPriority="50"/>
+    <w:lsdException w:name="List Table 6 Colorful Accent 1" w:uiPriority="51"/>
+    <w:lsdException w:name="List Table 7 Colorful Accent 1" w:uiPriority="52"/>
+    <w:lsdException w:name="List Table 1 Light Accent 2" w:uiPriority="46"/>
+    <w:lsdException w:name="List Table 2 Accent 2" w:uiPriority="47"/>
+    <w:lsdException w:name="List Table 3 Accent 2" w:uiPriority="48"/>
+    <w:lsdException w:name="List Table 4 Accent 2" w:uiPriority="49"/>
+    <w:lsdException w:name="List Table 5 Dark Accent 2" w:uiPriority="50"/>
+    <w:lsdException w:name="List Table 6 Colorful Accent 2" w:uiPriority="51"/>
+    <w:lsdException w:name="List Table 7 Colorful Accent 2" w:uiPriority="52"/>
+    <w:lsdException w:name="List Table 1 Light Accent 3" w:uiPriority="46"/>
+    <w:lsdException w:name="List Table 2 Accent 3" w:uiPriority="47"/>
+    <w:lsdException w:name="List Table 3 Accent 3" w:uiPriority="48"/>
+    <w:lsdException w:name="List Table 4 Accent 3" w:uiPriority="49"/>
+    <w:lsdException w:name="List Table 5 Dark Accent 3" w:uiPriority="50"/>
+    <w:lsdException w:name="List Table 6 Colorful Accent 3" w:uiPriority="51"/>
+    <w:lsdException w:name="List Table 7 Colorful Accent 3" w:uiPriority="52"/>
+    <w:lsdException w:name="List Table 1 Light Accent 4" w:uiPriority="46"/>
+    <w:lsdException w:name="List Table 2 Accent 4" w:uiPriority="47"/>
+    <w:lsdException w:name="List Table 3 Accent 4" w:uiPriority="48"/>
+    <w:lsdException w:name="List Table 4 Accent 4" w:uiPriority="49"/>
+    <w:lsdException w:name="List Table 5 Dark Accent 4" w:uiPriority="50"/>
+    <w:lsdException w:name="List Table 6 Colorful Accent 4" w:uiPriority="51"/>
+    <w:lsdException w:name="List Table 7 Colorful Accent 4" w:uiPriority="52"/>
+    <w:lsdException w:name="List Table 1 Light Accent 5" w:uiPriority="46"/>
+    <w:lsdException w:name="List Table 2 Accent 5" w:uiPriority="47"/>
+    <w:lsdException w:name="List Table 3 Accent 5" w:uiPriority="48"/>
+    <w:lsdException w:name="List Table 4 Accent 5" w:uiPriority="49"/>
+    <w:lsdException w:name="List Table 5 Dark Accent 5" w:uiPriority="50"/>
+    <w:lsdException w:name="List Table 6 Colorful Accent 5" w:uiPriority="51"/>
+    <w:lsdException w:name="List Table 7 Colorful Accent 5" w:uiPriority="52"/>
+    <w:lsdException w:name="List Table 1 Light Accent 6" w:uiPriority="46"/>
+    <w:lsdException w:name="List Table 2 Accent 6" w:uiPriority="47"/>
+    <w:lsdException w:name="List Table 3 Accent 6" w:uiPriority="48"/>
+    <w:lsdException w:name="List Table 4 Accent 6" w:uiPriority="49"/>
+    <w:lsdException w:name="List Table 5 Dark Accent 6" w:uiPriority="50"/>
+    <w:lsdException w:name="List Table 6 Colorful Accent 6" w:uiPriority="51"/>
+    <w:lsdException w:name="List Table 7 Colorful Accent 6" w:uiPriority="52"/>
   </w:latentStyles>
   <w:style w:type="paragraph" w:default="1" w:styleId="Normal">
     <w:name w:val="Normal"/>
@@ -6665,7 +6744,7 @@
 </file>
 
 <file path=customXml/itemProps1.xml><?xml version="1.0" encoding="utf-8"?>
-<ds:datastoreItem xmlns:ds="http://schemas.openxmlformats.org/officeDocument/2006/customXml" ds:itemID="{C96C5C03-E9A1-3948-806D-14780FCB9C81}">
+<ds:datastoreItem xmlns:ds="http://schemas.openxmlformats.org/officeDocument/2006/customXml" ds:itemID="{963E94E0-EA6D-D547-9919-EF101BEB1F0A}">
   <ds:schemaRefs>
     <ds:schemaRef ds:uri="http://schemas.openxmlformats.org/officeDocument/2006/bibliography"/>
   </ds:schemaRefs>

</xml_diff>

<commit_message>
Added info on System and Direct EV3 commands
</commit_message>
<xml_diff>
--- a/UnityRobot - Working document.docx
+++ b/UnityRobot - Working document.docx
@@ -6,11 +6,9 @@
       <w:pPr>
         <w:pStyle w:val="Title"/>
       </w:pPr>
-      <w:proofErr w:type="spellStart"/>
       <w:r>
         <w:t>UnityRobot</w:t>
       </w:r>
-      <w:proofErr w:type="spellEnd"/>
       <w:r>
         <w:t xml:space="preserve"> - Working document</w:t>
       </w:r>
@@ -25,21 +23,7 @@
         <w:rPr>
           <w:i/>
         </w:rPr>
-        <w:t xml:space="preserve">Rene </w:t>
-      </w:r>
-      <w:proofErr w:type="spellStart"/>
-      <w:r>
-        <w:rPr>
-          <w:i/>
-        </w:rPr>
-        <w:t>Bakx</w:t>
-      </w:r>
-      <w:proofErr w:type="spellEnd"/>
-      <w:r>
-        <w:rPr>
-          <w:i/>
-        </w:rPr>
-        <w:t>, J</w:t>
+        <w:t>Rene Bakx, J</w:t>
       </w:r>
       <w:r>
         <w:rPr>
@@ -1138,26 +1122,10 @@
         <w:t xml:space="preserve">In this document </w:t>
       </w:r>
       <w:r>
-        <w:t xml:space="preserve">the </w:t>
-      </w:r>
-      <w:proofErr w:type="gramStart"/>
-      <w:r>
-        <w:t xml:space="preserve">work </w:t>
-      </w:r>
-      <w:r>
-        <w:t xml:space="preserve"> on</w:t>
-      </w:r>
-      <w:proofErr w:type="gramEnd"/>
-      <w:r>
-        <w:t xml:space="preserve"> </w:t>
-      </w:r>
-      <w:proofErr w:type="spellStart"/>
-      <w:r>
-        <w:t>UnityRobot</w:t>
-      </w:r>
-      <w:proofErr w:type="spellEnd"/>
-      <w:r>
-        <w:t xml:space="preserve"> is described. This can be used as base of a research document on this topic.</w:t>
+        <w:t xml:space="preserve">the work </w:t>
+      </w:r>
+      <w:r>
+        <w:t xml:space="preserve"> on UnityRobot is described. This can be used as base of a research document on this topic.</w:t>
       </w:r>
     </w:p>
     <w:p>
@@ -1309,45 +1277,22 @@
         <w:t xml:space="preserve">a host </w:t>
       </w:r>
       <w:r>
-        <w:t xml:space="preserve">to the EV3 using Bluetooth. However, some .NET 4 functionality is used: the queuing mechanism in </w:t>
-      </w:r>
-      <w:proofErr w:type="spellStart"/>
-      <w:proofErr w:type="gramStart"/>
-      <w:r>
-        <w:t>System.Collections.Concurrent</w:t>
-      </w:r>
-      <w:proofErr w:type="spellEnd"/>
-      <w:proofErr w:type="gramEnd"/>
+        <w:t>to the EV3 using Bluetooth. However, some .NET 4 functionality is used: the queuing mechanism in System.Collections.Concurrent</w:t>
+      </w:r>
       <w:r>
         <w:t>. So this has to be replaced.</w:t>
       </w:r>
       <w:r>
-        <w:t xml:space="preserve"> In Windows </w:t>
-      </w:r>
-      <w:proofErr w:type="gramStart"/>
-      <w:r>
-        <w:t>an applica</w:t>
-      </w:r>
-      <w:r>
-        <w:t>tions</w:t>
-      </w:r>
-      <w:proofErr w:type="gramEnd"/>
-      <w:r>
-        <w:t xml:space="preserve"> connects to a</w:t>
+        <w:t xml:space="preserve"> In Windows an applica</w:t>
+      </w:r>
+      <w:r>
+        <w:t>tions connects to a</w:t>
       </w:r>
       <w:r>
         <w:t xml:space="preserve"> </w:t>
       </w:r>
       <w:r>
-        <w:t xml:space="preserve">Bluetooth device via a serial port emulation. On the Mac OS X </w:t>
-      </w:r>
-      <w:proofErr w:type="spellStart"/>
-      <w:r>
-        <w:t>MonoDevelop</w:t>
-      </w:r>
-      <w:proofErr w:type="spellEnd"/>
-      <w:r>
-        <w:t>-Unity is used which does not support this, so it is not possible to use the EV3Messenger code with Unity on a Mac.</w:t>
+        <w:t>Bluetooth device via a serial port emulation. On the Mac OS X MonoDevelop-Unity is used which does not support this, so it is not possible to use the EV3Messenger code with Unity on a Mac.</w:t>
       </w:r>
     </w:p>
     <w:p>
@@ -1361,23 +1306,7 @@
         <w:t xml:space="preserve">messaging </w:t>
       </w:r>
       <w:r>
-        <w:t xml:space="preserve">is supported for sending and receiving. Using </w:t>
-      </w:r>
-      <w:proofErr w:type="spellStart"/>
-      <w:r>
-        <w:t>Wifi</w:t>
-      </w:r>
-      <w:proofErr w:type="spellEnd"/>
-      <w:r>
-        <w:t xml:space="preserve">, </w:t>
-      </w:r>
-      <w:proofErr w:type="spellStart"/>
-      <w:r>
-        <w:t>sendig</w:t>
-      </w:r>
-      <w:proofErr w:type="spellEnd"/>
-      <w:r>
-        <w:t xml:space="preserve"> to a EV3 mailbox is supported, receiving seems not to be supported.</w:t>
+        <w:t>is supported for sending and receiving. Using Wifi, sendig to a EV3 mailbox is supported, receiving seems not to be supported.</w:t>
       </w:r>
     </w:p>
     <w:p>
@@ -1387,19 +1316,9 @@
       <w:r>
         <w:t xml:space="preserve">Connecting using </w:t>
       </w:r>
-      <w:proofErr w:type="spellStart"/>
-      <w:r>
-        <w:t>Wifi</w:t>
-      </w:r>
-      <w:proofErr w:type="spellEnd"/>
-      <w:r>
-        <w:t xml:space="preserve"> and </w:t>
-      </w:r>
-      <w:proofErr w:type="spellStart"/>
-      <w:r>
-        <w:t>MonoBrick</w:t>
-      </w:r>
-      <w:proofErr w:type="spellEnd"/>
+      <w:r>
+        <w:t>Wifi and MonoBrick</w:t>
+      </w:r>
     </w:p>
     <w:p>
       <w:r>
@@ -1425,11 +1344,9 @@
       <w:r>
         <w:t xml:space="preserve">to the EV3 using </w:t>
       </w:r>
-      <w:proofErr w:type="spellStart"/>
       <w:r>
         <w:t>Wifi</w:t>
       </w:r>
-      <w:proofErr w:type="spellEnd"/>
       <w:r>
         <w:t>.</w:t>
       </w:r>
@@ -1446,23 +1363,7 @@
         <w:t xml:space="preserve">' is supported. </w:t>
       </w:r>
       <w:r>
-        <w:t xml:space="preserve">It is tested that with </w:t>
-      </w:r>
-      <w:proofErr w:type="spellStart"/>
-      <w:r>
-        <w:t>MonoBrick</w:t>
-      </w:r>
-      <w:proofErr w:type="spellEnd"/>
-      <w:r>
-        <w:t xml:space="preserve"> it is indeed possible to send mailbox messages to the EV3 using Direct Commands. The </w:t>
-      </w:r>
-      <w:proofErr w:type="spellStart"/>
-      <w:r>
-        <w:t>MonoBrick</w:t>
-      </w:r>
-      <w:proofErr w:type="spellEnd"/>
-      <w:r>
-        <w:t xml:space="preserve"> library uses .NET 4 functionality so will not work with Unity.</w:t>
+        <w:t>It is tested that with MonoBrick it is indeed possible to send mailbox messages to the EV3 using Direct Commands. The MonoBrick library uses .NET 4 functionality so will not work with Unity.</w:t>
       </w:r>
       <w:r>
         <w:t xml:space="preserve"> Receiving messages seems not to be supported. However, with Direct Commands it is possible to retrieve the sensor data. Also it is possible to read memory. It still has to be investigated whether it is possible to write the same memory from a standard EV3 program. If this is the case, it is possible to send messages to an EV3 using a mailbox and receive back messages through memory. </w:t>
@@ -1477,15 +1378,7 @@
         </w:numPr>
       </w:pPr>
       <w:r>
-        <w:t xml:space="preserve">Connecting using </w:t>
-      </w:r>
-      <w:proofErr w:type="spellStart"/>
-      <w:r>
-        <w:t>Wifi</w:t>
-      </w:r>
-      <w:proofErr w:type="spellEnd"/>
-      <w:r>
-        <w:t xml:space="preserve"> and </w:t>
+        <w:t xml:space="preserve">Connecting using Wifi and </w:t>
       </w:r>
       <w:r>
         <w:t xml:space="preserve">the </w:t>
@@ -1496,15 +1389,7 @@
     </w:p>
     <w:p>
       <w:r>
-        <w:t xml:space="preserve">Instead of </w:t>
-      </w:r>
-      <w:proofErr w:type="spellStart"/>
-      <w:r>
-        <w:t>MonoBrick</w:t>
-      </w:r>
-      <w:proofErr w:type="spellEnd"/>
-      <w:r>
-        <w:t>, one can make</w:t>
+        <w:t>Instead of MonoBrick, one can make</w:t>
       </w:r>
       <w:r>
         <w:t xml:space="preserve"> use of </w:t>
@@ -1518,15 +1403,7 @@
         </w:r>
       </w:hyperlink>
       <w:r>
-        <w:t xml:space="preserve">. These libraries also make use </w:t>
-      </w:r>
-      <w:proofErr w:type="gramStart"/>
-      <w:r>
-        <w:t>of  .NET</w:t>
-      </w:r>
-      <w:proofErr w:type="gramEnd"/>
-      <w:r>
-        <w:t xml:space="preserve"> 4 functionality so will not work with Unity.</w:t>
+        <w:t>. These libraries also make use of  .NET 4 functionality so will not work with Unity.</w:t>
       </w:r>
       <w:r>
         <w:t xml:space="preserve"> I tested this only using a USB connection which worked.</w:t>
@@ -1540,46 +1417,27 @@
         <w:t>IMPORTANT NOTE</w:t>
       </w:r>
       <w:r>
-        <w:t>:</w:t>
-      </w:r>
-      <w:r>
-        <w:t xml:space="preserve"> When building the </w:t>
-      </w:r>
-      <w:proofErr w:type="spellStart"/>
-      <w:r>
-        <w:t>TestApplication</w:t>
-      </w:r>
-      <w:proofErr w:type="spellEnd"/>
-      <w:r>
-        <w:t xml:space="preserve"> provided by </w:t>
-      </w:r>
-      <w:proofErr w:type="spellStart"/>
-      <w:r>
-        <w:t>MonoBrick</w:t>
-      </w:r>
-      <w:proofErr w:type="spellEnd"/>
+        <w:t xml:space="preserve">: When building the TestApplication provided by MonoBrick </w:t>
+      </w:r>
+      <w:r>
+        <w:t xml:space="preserve">it might be that </w:t>
+      </w:r>
+      <w:r>
+        <w:t xml:space="preserve">when starting the error message “Error: Failed to open connection” appears. Resolution: </w:t>
+      </w:r>
+      <w:r>
+        <w:t>set P</w:t>
+      </w:r>
+      <w:r>
+        <w:t xml:space="preserve">latform target </w:t>
+      </w:r>
+      <w:r>
+        <w:t>from ‘Any CPU’ to</w:t>
+      </w:r>
       <w:r>
         <w:t xml:space="preserve"> </w:t>
       </w:r>
       <w:r>
-        <w:t xml:space="preserve">it might be that </w:t>
-      </w:r>
-      <w:r>
-        <w:t xml:space="preserve">when starting the error message “Error: Failed to open connection” appears. Resolution: </w:t>
-      </w:r>
-      <w:r>
-        <w:t>set P</w:t>
-      </w:r>
-      <w:r>
-        <w:t xml:space="preserve">latform target </w:t>
-      </w:r>
-      <w:r>
-        <w:t>from ‘Any CPU’ to</w:t>
-      </w:r>
-      <w:r>
-        <w:t xml:space="preserve"> </w:t>
-      </w:r>
-      <w:r>
         <w:t>‘</w:t>
       </w:r>
       <w:r>
@@ -1592,10 +1450,7 @@
         <w:t xml:space="preserve"> and </w:t>
       </w:r>
       <w:r>
-        <w:t xml:space="preserve">(if needed) </w:t>
-      </w:r>
-      <w:r>
-        <w:t xml:space="preserve">copy </w:t>
+        <w:t xml:space="preserve">(if needed) copy </w:t>
       </w:r>
       <w:r>
         <w:t>hidapi</w:t>
@@ -1603,40 +1458,15 @@
       <w:r>
         <w:t xml:space="preserve">.dll and </w:t>
       </w:r>
-      <w:proofErr w:type="spellStart"/>
-      <w:proofErr w:type="gramStart"/>
       <w:r>
         <w:t>hidapi</w:t>
       </w:r>
       <w:r>
-        <w:t>.dylib</w:t>
-      </w:r>
-      <w:proofErr w:type="spellEnd"/>
-      <w:proofErr w:type="gramEnd"/>
-      <w:r>
-        <w:t xml:space="preserve"> from the LEGO Software installation to the  </w:t>
-      </w:r>
-      <w:proofErr w:type="spellStart"/>
-      <w:r>
-        <w:t>Monobrick</w:t>
-      </w:r>
-      <w:proofErr w:type="spellEnd"/>
-      <w:r>
-        <w:t xml:space="preserve"> </w:t>
-      </w:r>
-      <w:r>
-        <w:t xml:space="preserve">Test </w:t>
-      </w:r>
-      <w:proofErr w:type="spellStart"/>
-      <w:r>
-        <w:t>Apllication</w:t>
-      </w:r>
-      <w:proofErr w:type="spellEnd"/>
-      <w:r>
-        <w:t>.</w:t>
-      </w:r>
-      <w:bookmarkStart w:id="3" w:name="_GoBack"/>
-      <w:bookmarkEnd w:id="3"/>
+        <w:t xml:space="preserve">.dylib from the LEGO Software installation to the  Monobrick </w:t>
+      </w:r>
+      <w:r>
+        <w:t>Test Apllication.</w:t>
+      </w:r>
     </w:p>
     <w:p>
       <w:pPr>
@@ -1646,15 +1476,7 @@
         <w:t>Conne</w:t>
       </w:r>
       <w:r>
-        <w:t xml:space="preserve">cting using </w:t>
-      </w:r>
-      <w:proofErr w:type="spellStart"/>
-      <w:r>
-        <w:t>Wifi</w:t>
-      </w:r>
-      <w:proofErr w:type="spellEnd"/>
-      <w:r>
-        <w:t xml:space="preserve"> and </w:t>
+        <w:t xml:space="preserve">cting using Wifi and </w:t>
       </w:r>
       <w:r>
         <w:t xml:space="preserve">a </w:t>
@@ -1668,31 +1490,7 @@
     </w:p>
     <w:p>
       <w:r>
-        <w:t xml:space="preserve">The EV3 can connect </w:t>
-      </w:r>
-      <w:proofErr w:type="spellStart"/>
-      <w:r>
-        <w:t>throug</w:t>
-      </w:r>
-      <w:proofErr w:type="spellEnd"/>
-      <w:r>
-        <w:t xml:space="preserve"> </w:t>
-      </w:r>
-      <w:proofErr w:type="spellStart"/>
-      <w:r>
-        <w:t>Wifi</w:t>
-      </w:r>
-      <w:proofErr w:type="spellEnd"/>
-      <w:r>
-        <w:t xml:space="preserve">. </w:t>
-      </w:r>
-      <w:proofErr w:type="gramStart"/>
-      <w:r>
-        <w:t>Only  the</w:t>
-      </w:r>
-      <w:proofErr w:type="gramEnd"/>
-      <w:r>
-        <w:t xml:space="preserve"> 'NETGEAR </w:t>
+        <w:t xml:space="preserve">The EV3 can connect throug Wifi. Only  the 'NETGEAR </w:t>
       </w:r>
       <w:r>
         <w:t>WNA1100 - N150 Wireless USB Adapter</w:t>
@@ -1704,15 +1502,7 @@
         <w:t xml:space="preserve">a host </w:t>
       </w:r>
       <w:r>
-        <w:t xml:space="preserve">to EV3 through </w:t>
-      </w:r>
-      <w:proofErr w:type="spellStart"/>
-      <w:r>
-        <w:t>Wifi</w:t>
-      </w:r>
-      <w:proofErr w:type="spellEnd"/>
-      <w:r>
-        <w:t xml:space="preserve"> is described at </w:t>
+        <w:t xml:space="preserve">to EV3 through Wifi is described at </w:t>
       </w:r>
       <w:hyperlink r:id="rId17" w:history="1">
         <w:r>
@@ -1738,15 +1528,7 @@
         </w:numPr>
       </w:pPr>
       <w:r>
-        <w:t xml:space="preserve">When the EV3 </w:t>
-      </w:r>
-      <w:proofErr w:type="spellStart"/>
-      <w:r>
-        <w:t>wifi</w:t>
-      </w:r>
-      <w:proofErr w:type="spellEnd"/>
-      <w:r>
-        <w:t xml:space="preserve"> is enabled and connection is made to the network, the EV3 starts broadcasting an UDP message every 10 seconds. This broadcast contains the serial number of the EV3.</w:t>
+        <w:t>When the EV3 wifi is enabled and connection is made to the network, the EV3 starts broadcasting an UDP message every 10 seconds. This broadcast contains the serial number of the EV3.</w:t>
       </w:r>
     </w:p>
     <w:p>
@@ -1820,15 +1602,7 @@
     </w:p>
     <w:p>
       <w:r>
-        <w:t xml:space="preserve">The above connection </w:t>
-      </w:r>
-      <w:proofErr w:type="spellStart"/>
-      <w:r>
-        <w:t>sequency</w:t>
-      </w:r>
-      <w:proofErr w:type="spellEnd"/>
-      <w:r>
-        <w:t xml:space="preserve"> can easily be implemented in C# with .NET 3.5 functionality which is used in Unity.</w:t>
+        <w:t>The above connection sequency can easily be implemented in C# with .NET 3.5 functionality which is used in Unity.</w:t>
       </w:r>
     </w:p>
     <w:p>
@@ -1839,23 +1613,7 @@
         <w:t>IMPORTANT NOTE</w:t>
       </w:r>
       <w:r>
-        <w:t xml:space="preserve">: When running the C# application on a </w:t>
-      </w:r>
-      <w:proofErr w:type="spellStart"/>
-      <w:r>
-        <w:t>VirtualBox</w:t>
-      </w:r>
-      <w:proofErr w:type="spellEnd"/>
-      <w:r>
-        <w:t xml:space="preserve"> virtual machine, be sure that the EV3 robot is on the same network as the virtual machine. This means that in </w:t>
-      </w:r>
-      <w:proofErr w:type="spellStart"/>
-      <w:r>
-        <w:t>VirtualBox</w:t>
-      </w:r>
-      <w:proofErr w:type="spellEnd"/>
-      <w:r>
-        <w:t xml:space="preserve"> ‘Devices -&gt; Network -&gt; Network Settings -&gt; Attached’ must be on ‘Bridged Adapter’ and not on ‘NAT’.</w:t>
+        <w:t>: When running the C# application on a VirtualBox virtual machine, be sure that the EV3 robot is on the same network as the virtual machine. This means that in VirtualBox ‘Devices -&gt; Network -&gt; Network Settings -&gt; Attached’ must be on ‘Bridged Adapter’ and not on ‘NAT’.</w:t>
       </w:r>
     </w:p>
     <w:p>
@@ -1881,15 +1639,7 @@
     </w:p>
     <w:p>
       <w:r>
-        <w:t xml:space="preserve">Sending back messages from the EV3 to the host through a mailbox seems only to be supported for Bluetooth, not for </w:t>
-      </w:r>
-      <w:proofErr w:type="spellStart"/>
-      <w:r>
-        <w:t>Wifi</w:t>
-      </w:r>
-      <w:proofErr w:type="spellEnd"/>
-      <w:r>
-        <w:t>.</w:t>
+        <w:t>Sending back messages from the EV3 to the host through a mailbox seems only to be supported for Bluetooth, not for Wifi.</w:t>
       </w:r>
     </w:p>
     <w:p>
@@ -1905,42 +1655,35 @@
         </w:r>
       </w:hyperlink>
       <w:r>
-        <w:t xml:space="preserve"> a workaround is </w:t>
-      </w:r>
-      <w:proofErr w:type="spellStart"/>
-      <w:r>
-        <w:t>decscribed</w:t>
-      </w:r>
-      <w:proofErr w:type="spellEnd"/>
-      <w:r>
-        <w:t xml:space="preserve">. On the EV3 it is possible to write text to a file which can be read on the host </w:t>
+        <w:t xml:space="preserve"> a workaround is decscribed. On the EV3 it is possible to write text to a file which can be read on the host </w:t>
       </w:r>
       <w:r>
         <w:t xml:space="preserve">using the </w:t>
       </w:r>
-      <w:proofErr w:type="spellStart"/>
       <w:r>
         <w:t>opFile</w:t>
       </w:r>
-      <w:proofErr w:type="spellEnd"/>
-      <w:r>
-        <w:t>(READ_VALUE) command packed in a</w:t>
+      <w:r>
+        <w:t xml:space="preserve">(READ_VALUE) command </w:t>
+      </w:r>
+      <w:r>
+        <w:t xml:space="preserve">(byte code command for the Virtual Machine) </w:t>
+      </w:r>
+      <w:r>
+        <w:t>packed in a</w:t>
       </w:r>
       <w:r>
         <w:t xml:space="preserve"> Direct Command.</w:t>
       </w:r>
+      <w:r>
+        <w:t xml:space="preserve"> There also are System commands which are not handled by the VM.</w:t>
+      </w:r>
+      <w:bookmarkStart w:id="3" w:name="_GoBack"/>
+      <w:bookmarkEnd w:id="3"/>
     </w:p>
     <w:p>
       <w:r>
-        <w:t>Attention point with this method is that when the EV3 is writing the file, the host cannot read it. A way around this is to let the EV3 write a new value in the file after a request from the host (e.g. '</w:t>
-      </w:r>
-      <w:proofErr w:type="spellStart"/>
-      <w:r>
-        <w:t>get_distance</w:t>
-      </w:r>
-      <w:proofErr w:type="spellEnd"/>
-      <w:r>
-        <w:t>') and then let the host close the file after which the host can read the value.</w:t>
+        <w:t>Attention point with this method is that when the EV3 is writing the file, the host cannot read it. A way around this is to let the EV3 write a new value in the file after a request from the host (e.g. 'get_distance') and then let the host close the file after which the host can read the value.</w:t>
       </w:r>
     </w:p>
     <w:p>
@@ -1962,15 +1705,7 @@
         <w:t xml:space="preserve">can </w:t>
       </w:r>
       <w:r>
-        <w:t xml:space="preserve">be included in a Unity project. In Unity, set the 'Edit -&gt; Project Settings -&gt; Player -&gt; </w:t>
-      </w:r>
-      <w:proofErr w:type="spellStart"/>
-      <w:r>
-        <w:t>Api</w:t>
-      </w:r>
-      <w:proofErr w:type="spellEnd"/>
-      <w:r>
-        <w:t xml:space="preserve"> Compatibility Level' to '.NET 2.0'.</w:t>
+        <w:t>be included in a Unity project. In Unity, set the 'Edit -&gt; Project Settings -&gt; Player -&gt; Api Compatibility Level' to '.NET 2.0'.</w:t>
       </w:r>
     </w:p>
     <w:p/>
@@ -2009,59 +1744,13 @@
       </w:pPr>
       <w:bookmarkStart w:id="5" w:name="_Ref325117082"/>
       <w:bookmarkStart w:id="6" w:name="_Ref324713802"/>
-      <w:proofErr w:type="spellStart"/>
       <w:r>
         <w:rPr>
           <w:rFonts w:ascii="Calibri" w:eastAsia="Calibri" w:hAnsi="Calibri" w:cs="Calibri"/>
           <w:sz w:val="22"/>
           <w:szCs w:val="22"/>
         </w:rPr>
-        <w:t>Bakx</w:t>
-      </w:r>
-      <w:proofErr w:type="spellEnd"/>
-      <w:r>
-        <w:rPr>
-          <w:rFonts w:ascii="Calibri" w:eastAsia="Calibri" w:hAnsi="Calibri" w:cs="Calibri"/>
-          <w:sz w:val="22"/>
-          <w:szCs w:val="22"/>
-        </w:rPr>
-        <w:t>, R. (</w:t>
-      </w:r>
-      <w:proofErr w:type="spellStart"/>
-      <w:r>
-        <w:rPr>
-          <w:rFonts w:ascii="Calibri" w:eastAsia="Calibri" w:hAnsi="Calibri" w:cs="Calibri"/>
-          <w:sz w:val="22"/>
-          <w:szCs w:val="22"/>
-        </w:rPr>
-        <w:t>n.d.</w:t>
-      </w:r>
-      <w:proofErr w:type="spellEnd"/>
-      <w:r>
-        <w:rPr>
-          <w:rFonts w:ascii="Calibri" w:eastAsia="Calibri" w:hAnsi="Calibri" w:cs="Calibri"/>
-          <w:sz w:val="22"/>
-          <w:szCs w:val="22"/>
-        </w:rPr>
-        <w:t xml:space="preserve">). </w:t>
-      </w:r>
-      <w:proofErr w:type="spellStart"/>
-      <w:r>
-        <w:rPr>
-          <w:rFonts w:ascii="Calibri" w:eastAsia="Calibri" w:hAnsi="Calibri" w:cs="Calibri"/>
-          <w:sz w:val="22"/>
-          <w:szCs w:val="22"/>
-        </w:rPr>
-        <w:t>DFRobot</w:t>
-      </w:r>
-      <w:proofErr w:type="spellEnd"/>
-      <w:r>
-        <w:rPr>
-          <w:rFonts w:ascii="Calibri" w:eastAsia="Calibri" w:hAnsi="Calibri" w:cs="Calibri"/>
-          <w:sz w:val="22"/>
-          <w:szCs w:val="22"/>
-        </w:rPr>
-        <w:t xml:space="preserve"> project. Retrieved May 17, 2016, from https://github.com/rbakx/DFRobot</w:t>
+        <w:t>Bakx, R. (n.d.). DFRobot project. Retrieved May 17, 2016, from https://github.com/rbakx/DFRobot</w:t>
       </w:r>
       <w:bookmarkEnd w:id="5"/>
     </w:p>
@@ -2074,59 +1763,21 @@
         </w:numPr>
       </w:pPr>
       <w:bookmarkStart w:id="7" w:name="_Ref325115628"/>
-      <w:proofErr w:type="spellStart"/>
       <w:r>
         <w:rPr>
           <w:rFonts w:ascii="Calibri" w:eastAsia="Calibri" w:hAnsi="Calibri" w:cs="Calibri"/>
           <w:sz w:val="22"/>
           <w:szCs w:val="22"/>
         </w:rPr>
-        <w:t>Bakx</w:t>
-      </w:r>
-      <w:proofErr w:type="spellEnd"/>
+        <w:t>Bakx, R. (n.d.</w:t>
+      </w:r>
       <w:r>
         <w:rPr>
           <w:rFonts w:ascii="Calibri" w:eastAsia="Calibri" w:hAnsi="Calibri" w:cs="Calibri"/>
           <w:sz w:val="22"/>
           <w:szCs w:val="22"/>
         </w:rPr>
-        <w:t>, R. (</w:t>
-      </w:r>
-      <w:proofErr w:type="spellStart"/>
-      <w:r>
-        <w:rPr>
-          <w:rFonts w:ascii="Calibri" w:eastAsia="Calibri" w:hAnsi="Calibri" w:cs="Calibri"/>
-          <w:sz w:val="22"/>
-          <w:szCs w:val="22"/>
-        </w:rPr>
-        <w:t>n.d.</w:t>
-      </w:r>
-      <w:proofErr w:type="spellEnd"/>
-      <w:r>
-        <w:rPr>
-          <w:rFonts w:ascii="Calibri" w:eastAsia="Calibri" w:hAnsi="Calibri" w:cs="Calibri"/>
-          <w:sz w:val="22"/>
-          <w:szCs w:val="22"/>
-        </w:rPr>
-        <w:t xml:space="preserve">). </w:t>
-      </w:r>
-      <w:proofErr w:type="spellStart"/>
-      <w:r>
-        <w:rPr>
-          <w:rFonts w:ascii="Calibri" w:eastAsia="Calibri" w:hAnsi="Calibri" w:cs="Calibri"/>
-          <w:sz w:val="22"/>
-          <w:szCs w:val="22"/>
-        </w:rPr>
-        <w:t>UnityRobot</w:t>
-      </w:r>
-      <w:proofErr w:type="spellEnd"/>
-      <w:r>
-        <w:rPr>
-          <w:rFonts w:ascii="Calibri" w:eastAsia="Calibri" w:hAnsi="Calibri" w:cs="Calibri"/>
-          <w:sz w:val="22"/>
-          <w:szCs w:val="22"/>
-        </w:rPr>
-        <w:t xml:space="preserve"> project. </w:t>
+        <w:t xml:space="preserve">). UnityRobot project. </w:t>
       </w:r>
       <w:r>
         <w:rPr>
@@ -2168,23 +1819,13 @@
         </w:rPr>
       </w:pPr>
       <w:bookmarkStart w:id="8" w:name="_Ref325115694"/>
-      <w:proofErr w:type="spellStart"/>
       <w:r>
         <w:rPr>
           <w:rFonts w:ascii="Calibri" w:eastAsia="Calibri" w:hAnsi="Calibri" w:cs="Calibri"/>
           <w:sz w:val="22"/>
           <w:szCs w:val="22"/>
         </w:rPr>
-        <w:t>Bakx</w:t>
-      </w:r>
-      <w:proofErr w:type="spellEnd"/>
-      <w:r>
-        <w:rPr>
-          <w:rFonts w:ascii="Calibri" w:eastAsia="Calibri" w:hAnsi="Calibri" w:cs="Calibri"/>
-          <w:sz w:val="22"/>
-          <w:szCs w:val="22"/>
-        </w:rPr>
-        <w:t>, R. (2016, May 8). Robot controlled by Unity. Retrieved May 11, 2016, from https://www.youtube.com/watch?v=bVzXpRe1J_o</w:t>
+        <w:t>Bakx, R. (2016, May 8). Robot controlled by Unity. Retrieved May 11, 2016, from https://www.youtube.com/watch?v=bVzXpRe1J_o</w:t>
       </w:r>
       <w:bookmarkEnd w:id="6"/>
       <w:bookmarkEnd w:id="8"/>
@@ -2203,77 +1844,13 @@
         </w:rPr>
       </w:pPr>
       <w:bookmarkStart w:id="9" w:name="_Ref325102907"/>
-      <w:proofErr w:type="spellStart"/>
       <w:r>
         <w:rPr>
           <w:rFonts w:ascii="Calibri" w:eastAsia="Calibri" w:hAnsi="Calibri" w:cs="Calibri"/>
           <w:sz w:val="22"/>
           <w:szCs w:val="22"/>
         </w:rPr>
-        <w:t>Bartneck</w:t>
-      </w:r>
-      <w:proofErr w:type="spellEnd"/>
-      <w:r>
-        <w:rPr>
-          <w:rFonts w:ascii="Calibri" w:eastAsia="Calibri" w:hAnsi="Calibri" w:cs="Calibri"/>
-          <w:sz w:val="22"/>
-          <w:szCs w:val="22"/>
-        </w:rPr>
-        <w:t xml:space="preserve">, C., </w:t>
-      </w:r>
-      <w:proofErr w:type="spellStart"/>
-      <w:r>
-        <w:rPr>
-          <w:rFonts w:ascii="Calibri" w:eastAsia="Calibri" w:hAnsi="Calibri" w:cs="Calibri"/>
-          <w:sz w:val="22"/>
-          <w:szCs w:val="22"/>
-        </w:rPr>
-        <w:t>Soucy</w:t>
-      </w:r>
-      <w:proofErr w:type="spellEnd"/>
-      <w:r>
-        <w:rPr>
-          <w:rFonts w:ascii="Calibri" w:eastAsia="Calibri" w:hAnsi="Calibri" w:cs="Calibri"/>
-          <w:sz w:val="22"/>
-          <w:szCs w:val="22"/>
-        </w:rPr>
-        <w:t xml:space="preserve">, M., </w:t>
-      </w:r>
-      <w:proofErr w:type="spellStart"/>
-      <w:r>
-        <w:rPr>
-          <w:rFonts w:ascii="Calibri" w:eastAsia="Calibri" w:hAnsi="Calibri" w:cs="Calibri"/>
-          <w:sz w:val="22"/>
-          <w:szCs w:val="22"/>
-        </w:rPr>
-        <w:t>Fleuret</w:t>
-      </w:r>
-      <w:proofErr w:type="spellEnd"/>
-      <w:r>
-        <w:rPr>
-          <w:rFonts w:ascii="Calibri" w:eastAsia="Calibri" w:hAnsi="Calibri" w:cs="Calibri"/>
-          <w:sz w:val="22"/>
-          <w:szCs w:val="22"/>
-        </w:rPr>
-        <w:t xml:space="preserve">, K., &amp; Sandoval, E. B. (2015). The Robot Engine - Making The Unity 3D Game Engine Work </w:t>
-      </w:r>
-      <w:proofErr w:type="gramStart"/>
-      <w:r>
-        <w:rPr>
-          <w:rFonts w:ascii="Calibri" w:eastAsia="Calibri" w:hAnsi="Calibri" w:cs="Calibri"/>
-          <w:sz w:val="22"/>
-          <w:szCs w:val="22"/>
-        </w:rPr>
-        <w:t>For</w:t>
-      </w:r>
-      <w:proofErr w:type="gramEnd"/>
-      <w:r>
-        <w:rPr>
-          <w:rFonts w:ascii="Calibri" w:eastAsia="Calibri" w:hAnsi="Calibri" w:cs="Calibri"/>
-          <w:sz w:val="22"/>
-          <w:szCs w:val="22"/>
-        </w:rPr>
-        <w:t xml:space="preserve"> HRI. </w:t>
+        <w:t xml:space="preserve">Bartneck, C., Soucy, M., Fleuret, K., &amp; Sandoval, E. B. (2015). The Robot Engine - Making The Unity 3D Game Engine Work For HRI. </w:t>
       </w:r>
       <w:r>
         <w:rPr>
@@ -2293,7 +1870,6 @@
         </w:rPr>
         <w:t xml:space="preserve">, </w:t>
       </w:r>
-      <w:proofErr w:type="spellStart"/>
       <w:r>
         <w:rPr>
           <w:rFonts w:ascii="Calibri" w:eastAsia="Calibri" w:hAnsi="Calibri" w:cs="Calibri"/>
@@ -2304,7 +1880,6 @@
         </w:rPr>
         <w:t>RO-MAN2015</w:t>
       </w:r>
-      <w:proofErr w:type="spellEnd"/>
       <w:r>
         <w:rPr>
           <w:rFonts w:ascii="Calibri" w:eastAsia="Calibri" w:hAnsi="Calibri" w:cs="Calibri"/>
@@ -6744,7 +6319,7 @@
 </file>
 
 <file path=customXml/itemProps1.xml><?xml version="1.0" encoding="utf-8"?>
-<ds:datastoreItem xmlns:ds="http://schemas.openxmlformats.org/officeDocument/2006/customXml" ds:itemID="{963E94E0-EA6D-D547-9919-EF101BEB1F0A}">
+<ds:datastoreItem xmlns:ds="http://schemas.openxmlformats.org/officeDocument/2006/customXml" ds:itemID="{55B08ADD-7C37-6446-91C0-F5C3A8DAB389}">
   <ds:schemaRefs>
     <ds:schemaRef ds:uri="http://schemas.openxmlformats.org/officeDocument/2006/bibliography"/>
   </ds:schemaRefs>

</xml_diff>